<commit_message>
Bug fix (filtri orario OrdiniPage)
</commit_message>
<xml_diff>
--- a/Documentazione-ObjectOrientation-OOBD2324_02.docx
+++ b/Documentazione-ObjectOrientation-OOBD2324_02.docx
@@ -1045,35 +1045,7 @@
       <w:r>
         <w:t>Confermando, infine, la creazione della spedizione.</w:t>
       </w:r>
-    </w:p>
-    <w:p>
-      <w:pPr>
-        <w:pStyle w:val="Corpotesto"/>
-        <w:jc w:val="left"/>
-      </w:pPr>
-      <w:r>
-        <w:t xml:space="preserve">TODO spostare </w:t>
-      </w:r>
-      <w:r>
-        <w:t xml:space="preserve">Il software è deliberatamente </w:t>
-      </w:r>
       <w:bookmarkEnd w:id="1"/>
-      <w:r>
-        <w:t xml:space="preserve">progettato per non vincolare l’operatore a rispettare gli orari della consegna, sarà l’operatore a </w:t>
-      </w:r>
-      <w:bookmarkStart w:id="2" w:name="_Hlk157595457"/>
-      <w:r>
-        <w:t xml:space="preserve">gestire le consegne al massimo </w:t>
-      </w:r>
-      <w:bookmarkEnd w:id="2"/>
-      <w:r>
-        <w:t>delle sue capacità e delle disponibilità della sua sede.</w:t>
-      </w:r>
-    </w:p>
-    <w:p>
-      <w:pPr>
-        <w:pStyle w:val="Corpotesto"/>
-      </w:pPr>
     </w:p>
     <w:p>
       <w:pPr>
@@ -1889,18 +1861,33 @@
         <w:t xml:space="preserve">proprie </w:t>
       </w:r>
       <w:r>
-        <w:t xml:space="preserve">dell’applicativo che sono state prese in funzione dell’interpretazione del dominio descritta nel paragrafo </w:t>
+        <w:t xml:space="preserve">dell’applicativo che sono state prese in funzione dell’interpretazione del dominio descritta </w:t>
+      </w:r>
+      <w:r>
+        <w:t>al</w:t>
+      </w:r>
+      <w:r>
+        <w:t xml:space="preserve"> </w:t>
       </w:r>
       <w:hyperlink w:anchor="_Capitolo_1|ANALISI_DEL" w:history="1">
         <w:r>
           <w:rPr>
             <w:rStyle w:val="Collegamentoipertestuale"/>
           </w:rPr>
-          <w:t>1.1</w:t>
+          <w:t xml:space="preserve">Capitolo </w:t>
+        </w:r>
+        <w:r>
+          <w:rPr>
+            <w:rStyle w:val="Collegamentoipertestuale"/>
+          </w:rPr>
+          <w:t>1</w:t>
         </w:r>
       </w:hyperlink>
       <w:r>
-        <w:t xml:space="preserve">(TODO aggiustare collegamento) e </w:t>
+        <w:t xml:space="preserve"> </w:t>
+      </w:r>
+      <w:r>
+        <w:t xml:space="preserve">e </w:t>
       </w:r>
       <w:r>
         <w:t>della conse</w:t>
@@ -2082,20 +2069,20 @@
         <w:t>All’avvio del processo, dunque, all’operatore</w:t>
       </w:r>
       <w:r>
-        <w:t xml:space="preserve"> saranno mostrati tutti gli ordini confermati che non sono stati ancora spediti, e di essi le seguenti informazioni: e-mail dell’acquirente, data e fascia oraria in cui è preferibile </w:t>
+        <w:t xml:space="preserve"> saranno mostrati tutti gli ordini confermati che non sono stati ancora spediti, e di essi le seguenti informazioni: e-mail dell’acquirente, data e fascia oraria in cui è preferibile consegnarli, e peso.</w:t>
+      </w:r>
+      <w:r>
+        <w:t xml:space="preserve"> </w:t>
+      </w:r>
+      <w:r>
+        <w:t>Egli</w:t>
+      </w:r>
+      <w:r>
+        <w:t xml:space="preserve"> potrà, se vuole e quante volte vuole, inserire negli appositi campi i filtri (e-mail, data, </w:t>
       </w:r>
       <w:r>
         <w:lastRenderedPageBreak/>
-        <w:t>consegnarli, e peso.</w:t>
-      </w:r>
-      <w:r>
-        <w:t xml:space="preserve"> </w:t>
-      </w:r>
-      <w:r>
-        <w:t>Egli</w:t>
-      </w:r>
-      <w:r>
-        <w:t xml:space="preserve"> potrà, se vuole e quante volte vuole, inserire negli appositi campi i filtri (e-mail, data, orario di inizio e/o orario di fine consegna) e applicarli, così da poter visualizzare solo gli ordini che</w:t>
+        <w:t>orario di inizio e/o orario di fine consegna) e applicarli, così da poter visualizzare solo gli ordini che</w:t>
       </w:r>
       <w:r>
         <w:t xml:space="preserve"> li</w:t>
@@ -2186,14 +2173,28 @@
         <w:spacing w:after="0"/>
       </w:pPr>
       <w:r>
-        <w:t>Selezionato tutto il necessario, l’operatore potrà creare la spedizione, a seguito di una conferma.</w:t>
-      </w:r>
-    </w:p>
-    <w:p>
-      <w:pPr>
-        <w:pStyle w:val="Corpotesto"/>
-        <w:spacing w:after="0"/>
-      </w:pPr>
+        <w:t>Selezionato tutto il necessario, l’operatore potrà creare la spedizione, a seguito di una conferma</w:t>
+      </w:r>
+      <w:r>
+        <w:t>, i</w:t>
+      </w:r>
+      <w:r>
+        <w:t xml:space="preserve">l software è deliberatamente progettato per non vincolare l’operatore a rispettare gli orari della consegna, sarà l’operatore a </w:t>
+      </w:r>
+      <w:bookmarkStart w:id="2" w:name="_Hlk157595457"/>
+      <w:r>
+        <w:t xml:space="preserve">gestire le consegne al massimo </w:t>
+      </w:r>
+      <w:bookmarkEnd w:id="2"/>
+      <w:r>
+        <w:t xml:space="preserve">delle sue capacità </w:t>
+      </w:r>
+      <w:r>
+        <w:t xml:space="preserve">sfruttando al meglio le risorse a disposizione </w:t>
+      </w:r>
+      <w:r>
+        <w:t>della sua sede.</w:t>
+      </w:r>
     </w:p>
     <w:p>
       <w:pPr>
@@ -2293,14 +2294,14 @@
           <w:sz w:val="28"/>
           <w:szCs w:val="28"/>
         </w:rPr>
-        <w:t>1.</w:t>
+        <w:t>3.1</w:t>
       </w:r>
       <w:r>
         <w:rPr>
           <w:sz w:val="28"/>
           <w:szCs w:val="28"/>
         </w:rPr>
-        <w:t>3 Tecnologie utilizzate</w:t>
+        <w:t xml:space="preserve"> Tecnologie utilizzate</w:t>
       </w:r>
     </w:p>
     <w:p>
@@ -2308,8 +2309,13 @@
         <w:pStyle w:val="Corpotesto"/>
         <w:jc w:val="left"/>
       </w:pPr>
-      <w:r>
-        <w:t>L’applicativo UninaDelivery è sviluppato nel linguaggio Java, con il supporto dei seguenti strumenti:</w:t>
+      <w:bookmarkStart w:id="3" w:name="_Hlk157791085"/>
+      <w:r>
+        <w:t xml:space="preserve">L’applicativo UninaDelivery </w:t>
+      </w:r>
+      <w:bookmarkEnd w:id="3"/>
+      <w:r>
+        <w:t>è sviluppato nel linguaggio Java, con il supporto dei seguenti strumenti:</w:t>
       </w:r>
     </w:p>
     <w:p>
@@ -2416,7 +2422,7 @@
       <w:pPr>
         <w:pStyle w:val="Titolo"/>
         <w:pBdr>
-          <w:bottom w:val="single" w:sz="6" w:space="1" w:color="auto"/>
+          <w:bottom w:val="single" w:sz="6" w:space="0" w:color="auto"/>
         </w:pBdr>
         <w:jc w:val="left"/>
         <w:rPr>
@@ -2429,157 +2435,107 @@
           <w:sz w:val="28"/>
           <w:szCs w:val="28"/>
         </w:rPr>
-        <w:t>PROGRAMMAZIONE AD OGGETTI</w:t>
-      </w:r>
-    </w:p>
-    <w:p>
-      <w:pPr>
-        <w:pStyle w:val="Titolo"/>
-        <w:pBdr>
-          <w:bottom w:val="single" w:sz="6" w:space="1" w:color="auto"/>
-        </w:pBdr>
-        <w:jc w:val="left"/>
+        <w:t>3.</w:t>
+      </w:r>
+      <w:r>
         <w:rPr>
           <w:sz w:val="28"/>
           <w:szCs w:val="28"/>
         </w:rPr>
-      </w:pPr>
+        <w:t>2</w:t>
+      </w:r>
       <w:r>
         <w:rPr>
           <w:sz w:val="28"/>
           <w:szCs w:val="28"/>
         </w:rPr>
-        <w:t>EURISTICA BCE</w:t>
-      </w:r>
-    </w:p>
-    <w:p>
-      <w:pPr>
-        <w:pStyle w:val="Titolo"/>
-        <w:pBdr>
-          <w:bottom w:val="single" w:sz="6" w:space="1" w:color="auto"/>
-        </w:pBdr>
-        <w:jc w:val="left"/>
+        <w:t xml:space="preserve"> </w:t>
+      </w:r>
+      <w:r>
         <w:rPr>
           <w:sz w:val="28"/>
           <w:szCs w:val="28"/>
         </w:rPr>
-      </w:pPr>
-      <w:r>
-        <w:rPr>
-          <w:sz w:val="28"/>
-          <w:szCs w:val="28"/>
-        </w:rPr>
-        <w:t>PERSISTENZA DEI DATI</w:t>
-      </w:r>
-    </w:p>
-    <w:p>
-      <w:pPr>
-        <w:pStyle w:val="Titolo"/>
-        <w:pBdr>
-          <w:bottom w:val="single" w:sz="6" w:space="1" w:color="auto"/>
-        </w:pBdr>
-        <w:jc w:val="left"/>
-        <w:rPr>
-          <w:sz w:val="28"/>
-          <w:szCs w:val="28"/>
-        </w:rPr>
-      </w:pPr>
-    </w:p>
-    <w:p>
-      <w:pPr>
-        <w:pStyle w:val="Titolo"/>
-        <w:pBdr>
-          <w:bottom w:val="single" w:sz="6" w:space="1" w:color="auto"/>
-        </w:pBdr>
-        <w:jc w:val="left"/>
-        <w:rPr>
-          <w:sz w:val="28"/>
-          <w:szCs w:val="28"/>
-        </w:rPr>
-      </w:pPr>
-    </w:p>
-    <w:p>
-      <w:pPr>
-        <w:pStyle w:val="Titolo"/>
-        <w:pBdr>
-          <w:bottom w:val="single" w:sz="6" w:space="1" w:color="auto"/>
-        </w:pBdr>
-        <w:jc w:val="left"/>
-        <w:rPr>
-          <w:sz w:val="28"/>
-          <w:szCs w:val="28"/>
-        </w:rPr>
-      </w:pPr>
-      <w:r>
-        <w:rPr>
-          <w:sz w:val="28"/>
-          <w:szCs w:val="28"/>
-        </w:rPr>
-        <w:t>3.1</w:t>
-      </w:r>
-      <w:r>
-        <w:rPr>
-          <w:sz w:val="28"/>
-          <w:szCs w:val="28"/>
+        <w:t>Programmazione ad Oggetti e Euristica EBC</w:t>
+      </w:r>
+    </w:p>
+    <w:p>
+      <w:pPr>
+        <w:pStyle w:val="Corpotesto"/>
+      </w:pPr>
+      <w:r>
+        <w:t xml:space="preserve">L’impiego del paradigma di programmazione Object-Oriented, in combinazione con l’euristica Entity-Boundary-Control hanno garantito un rapido ed elegante sviluppo del codice per la gestione dell’applicativo, garantendo </w:t>
+      </w:r>
+      <w:r>
+        <w:t>una maggiore robustezza, flessibilità e una più sostenibile manutebilità del codice.</w:t>
+      </w:r>
+    </w:p>
+    <w:p>
+      <w:pPr>
+        <w:pStyle w:val="Corpotesto"/>
+        <w:spacing w:after="0"/>
+      </w:pPr>
+      <w:r>
+        <w:t>3</w:t>
+      </w:r>
+      <w:r>
+        <w:t xml:space="preserve">.2.1| </w:t>
+      </w:r>
+      <w:r>
+        <w:rPr>
+          <w:highlight w:val="lightGray"/>
+        </w:rPr>
+        <w:t>Class Diagram</w:t>
+      </w:r>
+      <w:r>
+        <w:rPr>
+          <w:highlight w:val="lightGray"/>
         </w:rPr>
         <w:t xml:space="preserve"> </w:t>
       </w:r>
-      <w:r>
-        <w:rPr>
-          <w:sz w:val="28"/>
-          <w:szCs w:val="28"/>
-        </w:rPr>
-        <w:t>Dizionario</w:t>
-      </w:r>
-      <w:r>
-        <w:rPr>
-          <w:sz w:val="28"/>
-          <w:szCs w:val="28"/>
-        </w:rPr>
-        <w:t xml:space="preserve"> delle classi</w:t>
-      </w:r>
-      <w:r>
-        <w:rPr>
-          <w:sz w:val="28"/>
-          <w:szCs w:val="28"/>
-        </w:rPr>
-        <w:t xml:space="preserve"> TODO modificare o cancellare questa parte</w:t>
-      </w:r>
-    </w:p>
-    <w:p>
-      <w:pPr>
-        <w:pStyle w:val="Corpotesto"/>
-      </w:pPr>
-      <w:r>
-        <w:lastRenderedPageBreak/>
-        <w:t xml:space="preserve">Per rendere più </w:t>
-      </w:r>
-      <w:r>
-        <w:t>semplice</w:t>
-      </w:r>
-      <w:r>
-        <w:t xml:space="preserve"> l’interpretazione del diagramma UML ristrutturato sono qui riportati i dizionari </w:t>
-      </w:r>
-      <w:r>
-        <w:t xml:space="preserve">contenenti descrizioni dettagliate </w:t>
-      </w:r>
-      <w:r>
-        <w:t>delle classi, delle associazioni e dei vincoli</w:t>
-      </w:r>
-      <w:r>
-        <w:t xml:space="preserve">, che chiariscono </w:t>
-      </w:r>
-      <w:r>
-        <w:t xml:space="preserve">e implementano </w:t>
-      </w:r>
-      <w:r>
-        <w:t>aspetti dello schema UninaDelivery.</w:t>
-      </w:r>
-    </w:p>
-    <w:p>
-      <w:pPr>
-        <w:pStyle w:val="Corpotesto"/>
-      </w:pPr>
+    </w:p>
+    <w:p>
+      <w:pPr>
+        <w:pStyle w:val="Corpotesto"/>
+      </w:pPr>
+      <w:r>
+        <w:t>.</w:t>
+      </w:r>
+    </w:p>
+    <w:p>
+      <w:pPr>
+        <w:pStyle w:val="Corpotesto"/>
+        <w:spacing w:after="0"/>
+      </w:pPr>
+      <w:r>
+        <w:t>3.2</w:t>
+      </w:r>
+      <w:r>
+        <w:t>.2</w:t>
+      </w:r>
+      <w:r>
+        <w:t xml:space="preserve">| </w:t>
+      </w:r>
+      <w:r>
+        <w:rPr>
+          <w:highlight w:val="lightGray"/>
+        </w:rPr>
+        <w:t>Sequence</w:t>
+      </w:r>
+      <w:r>
+        <w:rPr>
+          <w:highlight w:val="lightGray"/>
+        </w:rPr>
+        <w:t xml:space="preserve"> Diagram </w:t>
+      </w:r>
+    </w:p>
+    <w:p>
+      <w:pPr>
+        <w:pStyle w:val="Corpotesto"/>
+      </w:pPr>
+      <w:r>
+        <w:t>.</w:t>
+      </w:r>
     </w:p>
     <w:sectPr>
       <w:footerReference w:type="even" r:id="rId16"/>
@@ -5546,16 +5502,15 @@
 </file>
 
 <file path=customXml/item1.xml><?xml version="1.0" encoding="utf-8"?>
-<b:Sources xmlns:b="http://schemas.openxmlformats.org/officeDocument/2006/bibliography" xmlns="http://schemas.openxmlformats.org/officeDocument/2006/bibliography" SelectedStyle="\APASixthEditionOfficeOnline.xsl" StyleName="APA" Version="6"/>
+<?mso-contentType ?>
+<FormTemplates xmlns="http://schemas.microsoft.com/sharepoint/v3/contenttype/forms">
+  <Display>DocumentLibraryForm</Display>
+  <Edit>DocumentLibraryForm</Edit>
+  <New>DocumentLibraryForm</New>
+</FormTemplates>
 </file>
 
 <file path=customXml/item2.xml><?xml version="1.0" encoding="utf-8"?>
-<p:properties xmlns:p="http://schemas.microsoft.com/office/2006/metadata/properties" xmlns:xsi="http://www.w3.org/2001/XMLSchema-instance" xmlns:pc="http://schemas.microsoft.com/office/infopath/2007/PartnerControls">
-  <documentManagement/>
-</p:properties>
-</file>
-
-<file path=customXml/item3.xml><?xml version="1.0" encoding="utf-8"?>
 <ct:contentTypeSchema xmlns:ct="http://schemas.microsoft.com/office/2006/metadata/contentType" xmlns:ma="http://schemas.microsoft.com/office/2006/metadata/properties/metaAttributes" ct:_="" ma:_="" ma:contentTypeName="Document" ma:contentTypeID="0x0101008CC32212DEE8DA4E9FBF95935037A709" ma:contentTypeVersion="6" ma:contentTypeDescription="Create a new document." ma:contentTypeScope="" ma:versionID="b46a0f87b16604c16548b7e8263d71d3">
   <xsd:schema xmlns:xsd="http://www.w3.org/2001/XMLSchema" xmlns:xs="http://www.w3.org/2001/XMLSchema" xmlns:p="http://schemas.microsoft.com/office/2006/metadata/properties" xmlns:ns3="764fb61d-5a72-426f-82dd-3e4908b2cd2b" xmlns:ns4="fde121a4-c11e-49d4-bc51-71243ce2f7b5" targetNamespace="http://schemas.microsoft.com/office/2006/metadata/properties" ma:root="true" ma:fieldsID="d2773e653bbe0d43a90c0f27a55ffcc1" ns3:_="" ns4:_="">
     <xsd:import namespace="764fb61d-5a72-426f-82dd-3e4908b2cd2b"/>
@@ -5732,33 +5687,25 @@
 </ct:contentTypeSchema>
 </file>
 
+<file path=customXml/item3.xml><?xml version="1.0" encoding="utf-8"?>
+<p:properties xmlns:p="http://schemas.microsoft.com/office/2006/metadata/properties" xmlns:xsi="http://www.w3.org/2001/XMLSchema-instance" xmlns:pc="http://schemas.microsoft.com/office/infopath/2007/PartnerControls">
+  <documentManagement/>
+</p:properties>
+</file>
+
 <file path=customXml/item4.xml><?xml version="1.0" encoding="utf-8"?>
-<?mso-contentType ?>
-<FormTemplates xmlns="http://schemas.microsoft.com/sharepoint/v3/contenttype/forms">
-  <Display>DocumentLibraryForm</Display>
-  <Edit>DocumentLibraryForm</Edit>
-  <New>DocumentLibraryForm</New>
-</FormTemplates>
+<b:Sources xmlns:b="http://schemas.openxmlformats.org/officeDocument/2006/bibliography" xmlns="http://schemas.openxmlformats.org/officeDocument/2006/bibliography" SelectedStyle="\APASixthEditionOfficeOnline.xsl" StyleName="APA" Version="6"/>
 </file>
 
 <file path=customXml/itemProps1.xml><?xml version="1.0" encoding="utf-8"?>
-<ds:datastoreItem xmlns:ds="http://schemas.openxmlformats.org/officeDocument/2006/customXml" ds:itemID="{89F50418-807B-4304-9E93-D6660383E017}">
+<ds:datastoreItem xmlns:ds="http://schemas.openxmlformats.org/officeDocument/2006/customXml" ds:itemID="{E9FB1A20-B256-45B6-B7D2-4F9CB41F9E16}">
   <ds:schemaRefs>
-    <ds:schemaRef ds:uri="http://schemas.openxmlformats.org/officeDocument/2006/bibliography"/>
+    <ds:schemaRef ds:uri="http://schemas.microsoft.com/sharepoint/v3/contenttype/forms"/>
   </ds:schemaRefs>
 </ds:datastoreItem>
 </file>
 
 <file path=customXml/itemProps2.xml><?xml version="1.0" encoding="utf-8"?>
-<ds:datastoreItem xmlns:ds="http://schemas.openxmlformats.org/officeDocument/2006/customXml" ds:itemID="{056473CA-556F-4B9D-80F8-C97ABD5C1668}">
-  <ds:schemaRefs>
-    <ds:schemaRef ds:uri="http://schemas.microsoft.com/office/2006/metadata/properties"/>
-    <ds:schemaRef ds:uri="http://schemas.microsoft.com/office/infopath/2007/PartnerControls"/>
-  </ds:schemaRefs>
-</ds:datastoreItem>
-</file>
-
-<file path=customXml/itemProps3.xml><?xml version="1.0" encoding="utf-8"?>
 <ds:datastoreItem xmlns:ds="http://schemas.openxmlformats.org/officeDocument/2006/customXml" ds:itemID="{4FD8E367-6D69-4C21-A41C-7ABE7A975889}">
   <ds:schemaRefs>
     <ds:schemaRef ds:uri="http://schemas.microsoft.com/office/2006/metadata/contentType"/>
@@ -5777,10 +5724,19 @@
 </ds:datastoreItem>
 </file>
 
+<file path=customXml/itemProps3.xml><?xml version="1.0" encoding="utf-8"?>
+<ds:datastoreItem xmlns:ds="http://schemas.openxmlformats.org/officeDocument/2006/customXml" ds:itemID="{056473CA-556F-4B9D-80F8-C97ABD5C1668}">
+  <ds:schemaRefs>
+    <ds:schemaRef ds:uri="http://schemas.microsoft.com/office/2006/metadata/properties"/>
+    <ds:schemaRef ds:uri="http://schemas.microsoft.com/office/infopath/2007/PartnerControls"/>
+  </ds:schemaRefs>
+</ds:datastoreItem>
+</file>
+
 <file path=customXml/itemProps4.xml><?xml version="1.0" encoding="utf-8"?>
-<ds:datastoreItem xmlns:ds="http://schemas.openxmlformats.org/officeDocument/2006/customXml" ds:itemID="{E9FB1A20-B256-45B6-B7D2-4F9CB41F9E16}">
+<ds:datastoreItem xmlns:ds="http://schemas.openxmlformats.org/officeDocument/2006/customXml" ds:itemID="{89F50418-807B-4304-9E93-D6660383E017}">
   <ds:schemaRefs>
-    <ds:schemaRef ds:uri="http://schemas.microsoft.com/sharepoint/v3/contenttype/forms"/>
+    <ds:schemaRef ds:uri="http://schemas.openxmlformats.org/officeDocument/2006/bibliography"/>
   </ds:schemaRefs>
 </ds:datastoreItem>
 </file>
</xml_diff>

<commit_message>
Documentazione aggiornata, rimosso progetto sequence diagram
</commit_message>
<xml_diff>
--- a/Documentazione-ObjectOrientation-OOBD2324_02.docx
+++ b/Documentazione-ObjectOrientation-OOBD2324_02.docx
@@ -2334,7 +2334,14 @@
         <w:pStyle w:val="Corpotesto"/>
         <w:spacing w:after="0"/>
       </w:pPr>
-      <w:r>
+    </w:p>
+    <w:p>
+      <w:pPr>
+        <w:pStyle w:val="Corpotesto"/>
+        <w:spacing w:after="0"/>
+      </w:pPr>
+      <w:r>
+        <w:lastRenderedPageBreak/>
         <w:t xml:space="preserve">3.2.2| </w:t>
       </w:r>
       <w:r>
@@ -2350,13 +2357,15 @@
         <w:spacing w:after="0"/>
       </w:pPr>
       <w:r>
-        <w:lastRenderedPageBreak/>
         <w:t>Nei seguenti sequence diagram si omettono i più banali tra i controlli di correttezza degli input, ad esempio i controlli che si accertano che l’orario di arrivo della spedizione appena creata sia maggiore dell’orario di partenza.</w:t>
       </w:r>
       <w:r>
         <w:t xml:space="preserve"> </w:t>
       </w:r>
       <w:r>
+        <w:rPr>
+          <w:noProof/>
+        </w:rPr>
         <w:drawing>
           <wp:inline distT="0" distB="0" distL="0" distR="0" wp14:anchorId="01AA484C" wp14:editId="79C01C8E">
             <wp:extent cx="6332220" cy="4357370"/>
@@ -2400,10 +2409,66 @@
         </w:drawing>
       </w:r>
     </w:p>
+    <w:p>
+      <w:pPr>
+        <w:pStyle w:val="Corpotesto"/>
+        <w:spacing w:after="0"/>
+      </w:pPr>
+    </w:p>
+    <w:p>
+      <w:pPr>
+        <w:pStyle w:val="Corpotesto"/>
+        <w:spacing w:after="0"/>
+      </w:pPr>
+      <w:r>
+        <w:lastRenderedPageBreak/>
+        <w:drawing>
+          <wp:inline distT="0" distB="0" distL="0" distR="0" wp14:anchorId="4BBADE96" wp14:editId="5272D0F9">
+            <wp:extent cx="6332220" cy="5438775"/>
+            <wp:effectExtent l="0" t="0" r="0" b="9525"/>
+            <wp:docPr id="1774102547" name="Elemento grafico 1"/>
+            <wp:cNvGraphicFramePr>
+              <a:graphicFrameLocks xmlns:a="http://schemas.openxmlformats.org/drawingml/2006/main" noChangeAspect="1"/>
+            </wp:cNvGraphicFramePr>
+            <a:graphic xmlns:a="http://schemas.openxmlformats.org/drawingml/2006/main">
+              <a:graphicData uri="http://schemas.openxmlformats.org/drawingml/2006/picture">
+                <pic:pic xmlns:pic="http://schemas.openxmlformats.org/drawingml/2006/picture">
+                  <pic:nvPicPr>
+                    <pic:cNvPr id="1774102547" name=""/>
+                    <pic:cNvPicPr/>
+                  </pic:nvPicPr>
+                  <pic:blipFill>
+                    <a:blip r:embed="rId18">
+                      <a:extLst>
+                        <a:ext uri="{96DAC541-7B7A-43D3-8B79-37D633B846F1}">
+                          <asvg:svgBlip xmlns:asvg="http://schemas.microsoft.com/office/drawing/2016/SVG/main" r:embed="rId19"/>
+                        </a:ext>
+                      </a:extLst>
+                    </a:blip>
+                    <a:stretch>
+                      <a:fillRect/>
+                    </a:stretch>
+                  </pic:blipFill>
+                  <pic:spPr>
+                    <a:xfrm>
+                      <a:off x="0" y="0"/>
+                      <a:ext cx="6332220" cy="5438775"/>
+                    </a:xfrm>
+                    <a:prstGeom prst="rect">
+                      <a:avLst/>
+                    </a:prstGeom>
+                  </pic:spPr>
+                </pic:pic>
+              </a:graphicData>
+            </a:graphic>
+          </wp:inline>
+        </w:drawing>
+      </w:r>
+    </w:p>
     <w:sectPr>
-      <w:footerReference w:type="even" r:id="rId18"/>
-      <w:footerReference w:type="default" r:id="rId19"/>
-      <w:footerReference w:type="first" r:id="rId20"/>
+      <w:footerReference w:type="even" r:id="rId20"/>
+      <w:footerReference w:type="default" r:id="rId21"/>
+      <w:footerReference w:type="first" r:id="rId22"/>
       <w:pgSz w:w="12240" w:h="15840" w:code="1"/>
       <w:pgMar w:top="1417" w:right="1134" w:bottom="1134" w:left="1134" w:header="1440" w:footer="1440" w:gutter="0"/>
       <w:pgNumType w:start="1"/>
@@ -5662,15 +5727,16 @@
 </file>
 
 <file path=customXml/item1.xml><?xml version="1.0" encoding="utf-8"?>
-<?mso-contentType ?>
-<FormTemplates xmlns="http://schemas.microsoft.com/sharepoint/v3/contenttype/forms">
-  <Display>DocumentLibraryForm</Display>
-  <Edit>DocumentLibraryForm</Edit>
-  <New>DocumentLibraryForm</New>
-</FormTemplates>
+<b:Sources xmlns:b="http://schemas.openxmlformats.org/officeDocument/2006/bibliography" xmlns="http://schemas.openxmlformats.org/officeDocument/2006/bibliography" SelectedStyle="\APASixthEditionOfficeOnline.xsl" StyleName="APA" Version="6"/>
 </file>
 
 <file path=customXml/item2.xml><?xml version="1.0" encoding="utf-8"?>
+<p:properties xmlns:p="http://schemas.microsoft.com/office/2006/metadata/properties" xmlns:xsi="http://www.w3.org/2001/XMLSchema-instance" xmlns:pc="http://schemas.microsoft.com/office/infopath/2007/PartnerControls">
+  <documentManagement/>
+</p:properties>
+</file>
+
+<file path=customXml/item3.xml><?xml version="1.0" encoding="utf-8"?>
 <ct:contentTypeSchema xmlns:ct="http://schemas.microsoft.com/office/2006/metadata/contentType" xmlns:ma="http://schemas.microsoft.com/office/2006/metadata/properties/metaAttributes" ct:_="" ma:_="" ma:contentTypeName="Document" ma:contentTypeID="0x0101008CC32212DEE8DA4E9FBF95935037A709" ma:contentTypeVersion="6" ma:contentTypeDescription="Create a new document." ma:contentTypeScope="" ma:versionID="b46a0f87b16604c16548b7e8263d71d3">
   <xsd:schema xmlns:xsd="http://www.w3.org/2001/XMLSchema" xmlns:xs="http://www.w3.org/2001/XMLSchema" xmlns:p="http://schemas.microsoft.com/office/2006/metadata/properties" xmlns:ns3="764fb61d-5a72-426f-82dd-3e4908b2cd2b" xmlns:ns4="fde121a4-c11e-49d4-bc51-71243ce2f7b5" targetNamespace="http://schemas.microsoft.com/office/2006/metadata/properties" ma:root="true" ma:fieldsID="d2773e653bbe0d43a90c0f27a55ffcc1" ns3:_="" ns4:_="">
     <xsd:import namespace="764fb61d-5a72-426f-82dd-3e4908b2cd2b"/>
@@ -5847,25 +5913,33 @@
 </ct:contentTypeSchema>
 </file>
 
-<file path=customXml/item3.xml><?xml version="1.0" encoding="utf-8"?>
-<p:properties xmlns:p="http://schemas.microsoft.com/office/2006/metadata/properties" xmlns:xsi="http://www.w3.org/2001/XMLSchema-instance" xmlns:pc="http://schemas.microsoft.com/office/infopath/2007/PartnerControls">
-  <documentManagement/>
-</p:properties>
-</file>
-
 <file path=customXml/item4.xml><?xml version="1.0" encoding="utf-8"?>
-<b:Sources xmlns:b="http://schemas.openxmlformats.org/officeDocument/2006/bibliography" xmlns="http://schemas.openxmlformats.org/officeDocument/2006/bibliography" SelectedStyle="\APASixthEditionOfficeOnline.xsl" StyleName="APA" Version="6"/>
+<?mso-contentType ?>
+<FormTemplates xmlns="http://schemas.microsoft.com/sharepoint/v3/contenttype/forms">
+  <Display>DocumentLibraryForm</Display>
+  <Edit>DocumentLibraryForm</Edit>
+  <New>DocumentLibraryForm</New>
+</FormTemplates>
 </file>
 
 <file path=customXml/itemProps1.xml><?xml version="1.0" encoding="utf-8"?>
-<ds:datastoreItem xmlns:ds="http://schemas.openxmlformats.org/officeDocument/2006/customXml" ds:itemID="{E9FB1A20-B256-45B6-B7D2-4F9CB41F9E16}">
+<ds:datastoreItem xmlns:ds="http://schemas.openxmlformats.org/officeDocument/2006/customXml" ds:itemID="{89F50418-807B-4304-9E93-D6660383E017}">
   <ds:schemaRefs>
-    <ds:schemaRef ds:uri="http://schemas.microsoft.com/sharepoint/v3/contenttype/forms"/>
+    <ds:schemaRef ds:uri="http://schemas.openxmlformats.org/officeDocument/2006/bibliography"/>
   </ds:schemaRefs>
 </ds:datastoreItem>
 </file>
 
 <file path=customXml/itemProps2.xml><?xml version="1.0" encoding="utf-8"?>
+<ds:datastoreItem xmlns:ds="http://schemas.openxmlformats.org/officeDocument/2006/customXml" ds:itemID="{056473CA-556F-4B9D-80F8-C97ABD5C1668}">
+  <ds:schemaRefs>
+    <ds:schemaRef ds:uri="http://schemas.microsoft.com/office/2006/metadata/properties"/>
+    <ds:schemaRef ds:uri="http://schemas.microsoft.com/office/infopath/2007/PartnerControls"/>
+  </ds:schemaRefs>
+</ds:datastoreItem>
+</file>
+
+<file path=customXml/itemProps3.xml><?xml version="1.0" encoding="utf-8"?>
 <ds:datastoreItem xmlns:ds="http://schemas.openxmlformats.org/officeDocument/2006/customXml" ds:itemID="{4FD8E367-6D69-4C21-A41C-7ABE7A975889}">
   <ds:schemaRefs>
     <ds:schemaRef ds:uri="http://schemas.microsoft.com/office/2006/metadata/contentType"/>
@@ -5884,19 +5958,10 @@
 </ds:datastoreItem>
 </file>
 
-<file path=customXml/itemProps3.xml><?xml version="1.0" encoding="utf-8"?>
-<ds:datastoreItem xmlns:ds="http://schemas.openxmlformats.org/officeDocument/2006/customXml" ds:itemID="{056473CA-556F-4B9D-80F8-C97ABD5C1668}">
+<file path=customXml/itemProps4.xml><?xml version="1.0" encoding="utf-8"?>
+<ds:datastoreItem xmlns:ds="http://schemas.openxmlformats.org/officeDocument/2006/customXml" ds:itemID="{E9FB1A20-B256-45B6-B7D2-4F9CB41F9E16}">
   <ds:schemaRefs>
-    <ds:schemaRef ds:uri="http://schemas.microsoft.com/office/2006/metadata/properties"/>
-    <ds:schemaRef ds:uri="http://schemas.microsoft.com/office/infopath/2007/PartnerControls"/>
-  </ds:schemaRefs>
-</ds:datastoreItem>
-</file>
-
-<file path=customXml/itemProps4.xml><?xml version="1.0" encoding="utf-8"?>
-<ds:datastoreItem xmlns:ds="http://schemas.openxmlformats.org/officeDocument/2006/customXml" ds:itemID="{89F50418-807B-4304-9E93-D6660383E017}">
-  <ds:schemaRefs>
-    <ds:schemaRef ds:uri="http://schemas.openxmlformats.org/officeDocument/2006/bibliography"/>
+    <ds:schemaRef ds:uri="http://schemas.microsoft.com/sharepoint/v3/contenttype/forms"/>
   </ds:schemaRefs>
 </ds:datastoreItem>
 </file>
</xml_diff>

<commit_message>
Update documentazione e class diagram
</commit_message>
<xml_diff>
--- a/Documentazione-ObjectOrientation-OOBD2324_02.docx
+++ b/Documentazione-ObjectOrientation-OOBD2324_02.docx
@@ -43,8 +43,17 @@
           <w:b/>
           <w:bCs/>
         </w:rPr>
-        <w:t>Object Orientation</w:t>
-      </w:r>
+        <w:t xml:space="preserve">Object </w:t>
+      </w:r>
+      <w:proofErr w:type="spellStart"/>
+      <w:r>
+        <w:rPr>
+          <w:b/>
+          <w:bCs/>
+        </w:rPr>
+        <w:t>Orientation</w:t>
+      </w:r>
+      <w:proofErr w:type="spellEnd"/>
     </w:p>
     <w:p>
       <w:pPr>
@@ -323,8 +332,27 @@
       <w:r>
         <w:t xml:space="preserve">esempi di </w:t>
       </w:r>
-      <w:r>
-        <w:t>sequence diagram.</w:t>
+      <w:proofErr w:type="spellStart"/>
+      <w:r>
+        <w:t>S</w:t>
+      </w:r>
+      <w:r>
+        <w:t>equence</w:t>
+      </w:r>
+      <w:proofErr w:type="spellEnd"/>
+      <w:r>
+        <w:t xml:space="preserve"> </w:t>
+      </w:r>
+      <w:proofErr w:type="spellStart"/>
+      <w:r>
+        <w:t>D</w:t>
+      </w:r>
+      <w:r>
+        <w:t>iagram</w:t>
+      </w:r>
+      <w:proofErr w:type="spellEnd"/>
+      <w:r>
+        <w:t>.</w:t>
       </w:r>
     </w:p>
     <w:p>
@@ -366,6 +394,9 @@
         <w:pStyle w:val="Sommario2"/>
       </w:pPr>
       <w:r>
+        <w:t xml:space="preserve">1.1 </w:t>
+      </w:r>
+      <w:r>
         <w:t>Obiettivo</w:t>
       </w:r>
       <w:r>
@@ -380,6 +411,9 @@
         <w:pStyle w:val="Sommario2"/>
       </w:pPr>
       <w:r>
+        <w:t xml:space="preserve">1.2 </w:t>
+      </w:r>
+      <w:r>
         <w:t>Definizione</w:t>
       </w:r>
       <w:r>
@@ -394,13 +428,16 @@
         <w:pStyle w:val="Sommario2"/>
       </w:pPr>
       <w:r>
+        <w:t xml:space="preserve">1.3 </w:t>
+      </w:r>
+      <w:r>
         <w:t>Funzionalità</w:t>
       </w:r>
       <w:r>
         <w:tab/>
       </w:r>
       <w:r>
-        <w:t>1</w:t>
+        <w:t>2</w:t>
       </w:r>
     </w:p>
     <w:p>
@@ -457,6 +494,9 @@
         <w:pStyle w:val="Sommario2"/>
       </w:pPr>
       <w:r>
+        <w:t xml:space="preserve">2.1 </w:t>
+      </w:r>
+      <w:r>
         <w:t>Considerazioni sul dominio</w:t>
       </w:r>
       <w:r>
@@ -470,6 +510,9 @@
       <w:pPr>
         <w:pStyle w:val="Sommario2"/>
       </w:pPr>
+      <w:r>
+        <w:t xml:space="preserve">2.2 </w:t>
+      </w:r>
       <w:r>
         <w:t>Design dell’applicazione</w:t>
       </w:r>
@@ -540,6 +583,9 @@
         <w:pStyle w:val="Sommario2"/>
       </w:pPr>
       <w:r>
+        <w:t xml:space="preserve">3.1 </w:t>
+      </w:r>
+      <w:r>
         <w:t>Tecnologie utilizzate</w:t>
       </w:r>
       <w:r>
@@ -554,14 +600,74 @@
         <w:pStyle w:val="Sommario2"/>
       </w:pPr>
       <w:r>
-        <w:t>Programmazione ad Oggetti e Euristica EBC</w:t>
+        <w:t xml:space="preserve">3.2 </w:t>
+      </w:r>
+      <w:r>
+        <w:t>Programmazione ad Oggetti</w:t>
       </w:r>
       <w:r>
         <w:tab/>
       </w:r>
       <w:r>
+        <w:t>7</w:t>
+      </w:r>
+    </w:p>
+    <w:p>
+      <w:pPr>
+        <w:pStyle w:val="Sommario2"/>
+      </w:pPr>
+      <w:r>
+        <w:t xml:space="preserve">3.3 </w:t>
+      </w:r>
+      <w:r>
+        <w:t>Diagramma delle classi di design</w:t>
+      </w:r>
+      <w:r>
+        <w:tab/>
+      </w:r>
+      <w:r>
         <w:t>8</w:t>
       </w:r>
+    </w:p>
+    <w:p>
+      <w:pPr>
+        <w:pStyle w:val="Sommario2"/>
+      </w:pPr>
+      <w:r>
+        <w:t xml:space="preserve">3.4 </w:t>
+      </w:r>
+      <w:r>
+        <w:t xml:space="preserve">Esempi di </w:t>
+      </w:r>
+      <w:proofErr w:type="spellStart"/>
+      <w:r>
+        <w:t>Sequence</w:t>
+      </w:r>
+      <w:proofErr w:type="spellEnd"/>
+      <w:r>
+        <w:t xml:space="preserve"> </w:t>
+      </w:r>
+      <w:proofErr w:type="spellStart"/>
+      <w:r>
+        <w:t>Diagram</w:t>
+      </w:r>
+      <w:proofErr w:type="spellEnd"/>
+      <w:r>
+        <w:tab/>
+      </w:r>
+      <w:r>
+        <w:t>10</w:t>
+      </w:r>
+    </w:p>
+    <w:p>
+      <w:pPr>
+        <w:pStyle w:val="Sommario2"/>
+      </w:pPr>
+    </w:p>
+    <w:p>
+      <w:pPr>
+        <w:pStyle w:val="Sommario2"/>
+      </w:pPr>
     </w:p>
     <w:p/>
     <w:p/>
@@ -686,85 +792,6 @@
           <w:szCs w:val="28"/>
         </w:rPr>
       </w:pPr>
-      <w:r>
-        <w:rPr>
-          <w:sz w:val="28"/>
-          <w:szCs w:val="28"/>
-        </w:rPr>
-        <w:t>1.</w:t>
-      </w:r>
-      <w:r>
-        <w:rPr>
-          <w:sz w:val="28"/>
-          <w:szCs w:val="28"/>
-        </w:rPr>
-        <w:t>2 Definizione</w:t>
-      </w:r>
-    </w:p>
-    <w:p>
-      <w:pPr>
-        <w:pStyle w:val="Corpotesto"/>
-      </w:pPr>
-      <w:r>
-        <w:t xml:space="preserve">UninaDelivery </w:t>
-      </w:r>
-      <w:r>
-        <w:t>è un sistema di spedizione merci su scala regionale. O</w:t>
-      </w:r>
-      <w:r>
-        <w:t>pera su p</w:t>
-      </w:r>
-      <w:r>
-        <w:t>iù sedi, ognuna con i propri mezzi di trasporto, corrieri e</w:t>
-      </w:r>
-      <w:r>
-        <w:t xml:space="preserve"> operatori. Questi ultimi si occup</w:t>
-      </w:r>
-      <w:r>
-        <w:t>ano</w:t>
-      </w:r>
-      <w:r>
-        <w:t xml:space="preserve"> di gestire le spedizioni</w:t>
-      </w:r>
-      <w:r>
-        <w:t>, in base agli ordini da consegnare, alla data e all’orario in cui è preferibile farlo, tenendo conto della disponibilità dei mezzi di trasporto in base al carico e alla presenza di corrieri adatti.</w:t>
-      </w:r>
-      <w:r>
-        <w:t xml:space="preserve"> </w:t>
-      </w:r>
-      <w:r>
-        <w:t>Tali</w:t>
-      </w:r>
-      <w:r>
-        <w:t xml:space="preserve"> ordini sono effettuati da acquirenti iscritti a</w:t>
-      </w:r>
-      <w:r>
-        <w:t>d</w:t>
-      </w:r>
-      <w:r>
-        <w:t xml:space="preserve"> UninaDelivery, i quali possono inserire più </w:t>
-      </w:r>
-      <w:r>
-        <w:t>unità di più prodotti</w:t>
-      </w:r>
-      <w:r>
-        <w:t>, sempre in base alla disponibilità</w:t>
-      </w:r>
-      <w:r>
-        <w:t xml:space="preserve"> nelle sedi</w:t>
-      </w:r>
-      <w:r>
-        <w:t xml:space="preserve">, e impostare una fascia oraria in cui </w:t>
-      </w:r>
-      <w:r>
-        <w:t xml:space="preserve">vogliono sia consegnato </w:t>
-      </w:r>
-      <w:r>
-        <w:t>l’ordine</w:t>
-      </w:r>
-      <w:r>
-        <w:t>.</w:t>
-      </w:r>
     </w:p>
     <w:p>
       <w:pPr>
@@ -778,11 +805,234 @@
           <w:szCs w:val="28"/>
         </w:rPr>
       </w:pPr>
-      <w:r>
+    </w:p>
+    <w:p>
+      <w:pPr>
+        <w:pStyle w:val="Titolo"/>
+        <w:pBdr>
+          <w:bottom w:val="single" w:sz="6" w:space="1" w:color="auto"/>
+        </w:pBdr>
+        <w:jc w:val="left"/>
         <w:rPr>
           <w:sz w:val="28"/>
           <w:szCs w:val="28"/>
         </w:rPr>
+      </w:pPr>
+    </w:p>
+    <w:p>
+      <w:pPr>
+        <w:pStyle w:val="Titolo"/>
+        <w:pBdr>
+          <w:bottom w:val="single" w:sz="6" w:space="1" w:color="auto"/>
+        </w:pBdr>
+        <w:jc w:val="left"/>
+        <w:rPr>
+          <w:sz w:val="28"/>
+          <w:szCs w:val="28"/>
+        </w:rPr>
+      </w:pPr>
+    </w:p>
+    <w:p>
+      <w:pPr>
+        <w:pStyle w:val="Titolo"/>
+        <w:pBdr>
+          <w:bottom w:val="single" w:sz="6" w:space="1" w:color="auto"/>
+        </w:pBdr>
+        <w:jc w:val="left"/>
+        <w:rPr>
+          <w:sz w:val="28"/>
+          <w:szCs w:val="28"/>
+        </w:rPr>
+      </w:pPr>
+    </w:p>
+    <w:p>
+      <w:pPr>
+        <w:pStyle w:val="Titolo"/>
+        <w:pBdr>
+          <w:bottom w:val="single" w:sz="6" w:space="1" w:color="auto"/>
+        </w:pBdr>
+        <w:jc w:val="left"/>
+        <w:rPr>
+          <w:sz w:val="28"/>
+          <w:szCs w:val="28"/>
+        </w:rPr>
+      </w:pPr>
+      <w:r>
+        <w:rPr>
+          <w:sz w:val="28"/>
+          <w:szCs w:val="28"/>
+        </w:rPr>
+        <w:t>1.</w:t>
+      </w:r>
+      <w:r>
+        <w:rPr>
+          <w:sz w:val="28"/>
+          <w:szCs w:val="28"/>
+        </w:rPr>
+        <w:t>2 Definizione</w:t>
+      </w:r>
+    </w:p>
+    <w:p>
+      <w:pPr>
+        <w:pStyle w:val="Corpotesto"/>
+      </w:pPr>
+      <w:r>
+        <w:t xml:space="preserve">UninaDelivery </w:t>
+      </w:r>
+      <w:r>
+        <w:t>è un sistema di spedizione merci su scala regionale. O</w:t>
+      </w:r>
+      <w:r>
+        <w:t>pera su p</w:t>
+      </w:r>
+      <w:r>
+        <w:t>iù sedi, ognuna con i propri mezzi di trasporto, corrieri e</w:t>
+      </w:r>
+      <w:r>
+        <w:t xml:space="preserve"> operatori. Questi ultimi si occup</w:t>
+      </w:r>
+      <w:r>
+        <w:t>ano</w:t>
+      </w:r>
+      <w:r>
+        <w:t xml:space="preserve"> di gestire le spedizioni</w:t>
+      </w:r>
+      <w:r>
+        <w:t>, in base agli ordini da consegnare, alla data e all’orario in cui è preferibile farlo, tenendo conto della disponibilità dei mezzi di trasporto in base al carico e alla presenza di corrieri adatti.</w:t>
+      </w:r>
+      <w:r>
+        <w:t xml:space="preserve"> </w:t>
+      </w:r>
+      <w:r>
+        <w:t>Tali</w:t>
+      </w:r>
+      <w:r>
+        <w:t xml:space="preserve"> ordini sono effettuati da acquirenti iscritti a</w:t>
+      </w:r>
+      <w:r>
+        <w:t>d</w:t>
+      </w:r>
+      <w:r>
+        <w:t xml:space="preserve"> UninaDelivery, i quali possono inserire più </w:t>
+      </w:r>
+      <w:r>
+        <w:t>unità di più prodotti</w:t>
+      </w:r>
+      <w:r>
+        <w:t>, sempre in base alla disponibilità</w:t>
+      </w:r>
+      <w:r>
+        <w:t xml:space="preserve"> nelle sedi</w:t>
+      </w:r>
+      <w:r>
+        <w:t xml:space="preserve">, e impostare una fascia oraria in cui </w:t>
+      </w:r>
+      <w:r>
+        <w:t xml:space="preserve">vogliono sia consegnato </w:t>
+      </w:r>
+      <w:r>
+        <w:t>l’ordine</w:t>
+      </w:r>
+      <w:r>
+        <w:t>.</w:t>
+      </w:r>
+    </w:p>
+    <w:p>
+      <w:pPr>
+        <w:pStyle w:val="Titolo"/>
+        <w:pBdr>
+          <w:bottom w:val="single" w:sz="6" w:space="1" w:color="auto"/>
+        </w:pBdr>
+        <w:jc w:val="left"/>
+        <w:rPr>
+          <w:sz w:val="28"/>
+          <w:szCs w:val="28"/>
+        </w:rPr>
+      </w:pPr>
+    </w:p>
+    <w:p>
+      <w:pPr>
+        <w:pStyle w:val="Titolo"/>
+        <w:pBdr>
+          <w:bottom w:val="single" w:sz="6" w:space="1" w:color="auto"/>
+        </w:pBdr>
+        <w:jc w:val="left"/>
+        <w:rPr>
+          <w:sz w:val="28"/>
+          <w:szCs w:val="28"/>
+        </w:rPr>
+      </w:pPr>
+    </w:p>
+    <w:p>
+      <w:pPr>
+        <w:pStyle w:val="Titolo"/>
+        <w:pBdr>
+          <w:bottom w:val="single" w:sz="6" w:space="1" w:color="auto"/>
+        </w:pBdr>
+        <w:jc w:val="left"/>
+        <w:rPr>
+          <w:sz w:val="28"/>
+          <w:szCs w:val="28"/>
+        </w:rPr>
+      </w:pPr>
+    </w:p>
+    <w:p>
+      <w:pPr>
+        <w:pStyle w:val="Titolo"/>
+        <w:pBdr>
+          <w:bottom w:val="single" w:sz="6" w:space="1" w:color="auto"/>
+        </w:pBdr>
+        <w:jc w:val="left"/>
+        <w:rPr>
+          <w:sz w:val="28"/>
+          <w:szCs w:val="28"/>
+        </w:rPr>
+      </w:pPr>
+    </w:p>
+    <w:p>
+      <w:pPr>
+        <w:pStyle w:val="Titolo"/>
+        <w:pBdr>
+          <w:bottom w:val="single" w:sz="6" w:space="1" w:color="auto"/>
+        </w:pBdr>
+        <w:jc w:val="left"/>
+        <w:rPr>
+          <w:sz w:val="28"/>
+          <w:szCs w:val="28"/>
+        </w:rPr>
+      </w:pPr>
+    </w:p>
+    <w:p>
+      <w:pPr>
+        <w:pStyle w:val="Titolo"/>
+        <w:pBdr>
+          <w:bottom w:val="single" w:sz="6" w:space="1" w:color="auto"/>
+        </w:pBdr>
+        <w:jc w:val="left"/>
+        <w:rPr>
+          <w:sz w:val="28"/>
+          <w:szCs w:val="28"/>
+        </w:rPr>
+      </w:pPr>
+    </w:p>
+    <w:p>
+      <w:pPr>
+        <w:pStyle w:val="Titolo"/>
+        <w:pBdr>
+          <w:bottom w:val="single" w:sz="6" w:space="1" w:color="auto"/>
+        </w:pBdr>
+        <w:jc w:val="left"/>
+        <w:rPr>
+          <w:sz w:val="28"/>
+          <w:szCs w:val="28"/>
+        </w:rPr>
+      </w:pPr>
+      <w:r>
+        <w:rPr>
+          <w:sz w:val="28"/>
+          <w:szCs w:val="28"/>
+        </w:rPr>
+        <w:lastRenderedPageBreak/>
         <w:t>1.</w:t>
       </w:r>
       <w:r>
@@ -912,7 +1162,6 @@
         <w:jc w:val="left"/>
       </w:pPr>
       <w:r>
-        <w:lastRenderedPageBreak/>
         <w:t>Selezionando gli ordini che vuole inserire nella spedizione;</w:t>
       </w:r>
     </w:p>
@@ -1561,6 +1810,32 @@
           <w:szCs w:val="28"/>
         </w:rPr>
       </w:pPr>
+    </w:p>
+    <w:p>
+      <w:pPr>
+        <w:pStyle w:val="Titolo"/>
+        <w:pBdr>
+          <w:bottom w:val="single" w:sz="6" w:space="1" w:color="auto"/>
+        </w:pBdr>
+        <w:jc w:val="left"/>
+        <w:rPr>
+          <w:sz w:val="28"/>
+          <w:szCs w:val="28"/>
+        </w:rPr>
+      </w:pPr>
+    </w:p>
+    <w:p>
+      <w:pPr>
+        <w:pStyle w:val="Titolo"/>
+        <w:pBdr>
+          <w:bottom w:val="single" w:sz="6" w:space="1" w:color="auto"/>
+        </w:pBdr>
+        <w:jc w:val="left"/>
+        <w:rPr>
+          <w:sz w:val="28"/>
+          <w:szCs w:val="28"/>
+        </w:rPr>
+      </w:pPr>
       <w:r>
         <w:rPr>
           <w:sz w:val="28"/>
@@ -1628,7 +1903,19 @@
           <w:rPr>
             <w:rStyle w:val="Collegamentoipertestuale"/>
           </w:rPr>
-          <w:t xml:space="preserve">Capitolo </w:t>
+          <w:t>Capi</w:t>
+        </w:r>
+        <w:r>
+          <w:rPr>
+            <w:rStyle w:val="Collegamentoipertestuale"/>
+          </w:rPr>
+          <w:t>t</w:t>
+        </w:r>
+        <w:r>
+          <w:rPr>
+            <w:rStyle w:val="Collegamentoipertestuale"/>
+          </w:rPr>
+          <w:t xml:space="preserve">olo </w:t>
         </w:r>
         <w:r>
           <w:rPr>
@@ -1656,7 +1943,15 @@
         <w:t>.</w:t>
       </w:r>
       <w:r>
-        <w:t xml:space="preserve"> È possibile fare riferimento all’UML Class Diagram del seguente paragrafo per comprendere al meglio le scelte effettuate in fase di progettazione, e viceversa.</w:t>
+        <w:t xml:space="preserve"> È possibile fare riferimento all’UML Class </w:t>
+      </w:r>
+      <w:proofErr w:type="spellStart"/>
+      <w:r>
+        <w:t>Diagram</w:t>
+      </w:r>
+      <w:proofErr w:type="spellEnd"/>
+      <w:r>
+        <w:t xml:space="preserve"> del seguente paragrafo per comprendere al meglio le scelte effettuate in fase di progettazione, e viceversa.</w:t>
       </w:r>
     </w:p>
     <w:p>
@@ -1707,6 +2002,7 @@
         </w:rPr>
       </w:pPr>
       <w:r>
+        <w:lastRenderedPageBreak/>
         <w:t xml:space="preserve">2.2.2| </w:t>
       </w:r>
       <w:r>
@@ -1737,7 +2033,6 @@
         <w:spacing w:after="0"/>
       </w:pPr>
       <w:r>
-        <w:lastRenderedPageBreak/>
         <w:t>Vengono mostrati:</w:t>
       </w:r>
     </w:p>
@@ -1930,17 +2225,17 @@
         <w:t>mostrare</w:t>
       </w:r>
       <w:r>
-        <w:t xml:space="preserve"> all’operatore il numero dei mezzi disponibili a trasportare quel peso, che abbiano ognuno almeno un corriere disponibile abilitato a guidarli. Tale numero è mostrato solo se gli ordini selezionati hanno delle fasce orarie e delle date compatibili fra loro</w:t>
+        <w:t xml:space="preserve"> all’operatore il numero dei mezzi disponibili a trasportare quel peso, che abbiano ognuno almeno un corriere disponibile abilitato a guidarli. Tale numero è mostrato solo se gli ordini selezionati </w:t>
+      </w:r>
+      <w:r>
+        <w:lastRenderedPageBreak/>
+        <w:t>hanno delle fasce orarie e delle date compatibili fra loro</w:t>
       </w:r>
       <w:r>
         <w:t>, cioè solo se è possibile creare una sola spedizione che consegni tutti gli ordini selezionati senza rallentamenti</w:t>
       </w:r>
       <w:r>
-        <w:t xml:space="preserve">. Altrimenti, tale incoerenza verrà </w:t>
-      </w:r>
-      <w:r>
-        <w:lastRenderedPageBreak/>
-        <w:t>notata (Attenzione! Ciò non impedisce la continuazione del processo) e sarà l’operatore a decidere come gestirla.</w:t>
+        <w:t>. Altrimenti, tale incoerenza verrà notata (Attenzione! Ciò non impedisce la continuazione del processo) e sarà l’operatore a decidere come gestirla.</w:t>
       </w:r>
     </w:p>
     <w:p>
@@ -1971,30 +2266,19 @@
         <w:spacing w:after="0"/>
       </w:pPr>
       <w:r>
-        <w:t>Selezionato tutto il necessario, l’operatore potrà creare la spedizione, a seguito di una conferma</w:t>
-      </w:r>
-      <w:r>
-        <w:t>, il software è deliberatamente progettato per non vincolare l’operatore a rispettare gli orari della consegna,</w:t>
-      </w:r>
-      <w:r>
-        <w:t xml:space="preserve"> a patto che le decisioni da lui prese non violino vincoli dettati dal database,</w:t>
-      </w:r>
-      <w:r>
-        <w:t xml:space="preserve"> sarà l’operatore a </w:t>
-      </w:r>
-      <w:bookmarkStart w:id="3" w:name="_Hlk157595457"/>
-      <w:r>
-        <w:t xml:space="preserve">gestire le consegne al massimo </w:t>
-      </w:r>
-      <w:bookmarkEnd w:id="3"/>
-      <w:r>
-        <w:t xml:space="preserve">delle sue capacità </w:t>
-      </w:r>
-      <w:r>
-        <w:t xml:space="preserve">sfruttando al meglio le risorse a disposizione </w:t>
-      </w:r>
-      <w:r>
-        <w:t>della sua sede.</w:t>
+        <w:t>Selezionati gli ordini, all’operatore verranno mostrati tutti i mezzi di trasporto della sua sede</w:t>
+      </w:r>
+      <w:r>
+        <w:t xml:space="preserve"> abilitati a trasportare il peso totale degli ordini</w:t>
+      </w:r>
+      <w:r>
+        <w:t xml:space="preserve"> e non appena avrà selezionato </w:t>
+      </w:r>
+      <w:r>
+        <w:t>data, orario di partenza e orario di arrivo</w:t>
+      </w:r>
+      <w:r>
+        <w:t xml:space="preserve"> della spedizione, potrà scegliere il mezzo, scelto fra i disponibili in quell’orario secondo i criteri già indicati. Di tale mezzo verranno visualizzati i corrieri disponibili a guidare il veicolo e l’operatore potrà scegliere di selezionarne uno.</w:t>
       </w:r>
     </w:p>
     <w:p>
@@ -2003,7 +2287,40 @@
         <w:spacing w:after="0"/>
       </w:pPr>
       <w:r>
-        <w:t>Una spedizione non può essere creata se:</w:t>
+        <w:t>È importante notare che</w:t>
+      </w:r>
+      <w:r>
+        <w:t xml:space="preserve"> una </w:t>
+      </w:r>
+      <w:r>
+        <w:t>spedizione non p</w:t>
+      </w:r>
+      <w:r>
+        <w:t>otrà</w:t>
+      </w:r>
+      <w:r>
+        <w:t xml:space="preserve"> essere creata se</w:t>
+      </w:r>
+      <w:r>
+        <w:t xml:space="preserve"> </w:t>
+      </w:r>
+      <w:r>
+        <w:t>sarà</w:t>
+      </w:r>
+      <w:r>
+        <w:t xml:space="preserve"> verificata </w:t>
+      </w:r>
+      <w:r>
+        <w:t xml:space="preserve">almeno </w:t>
+      </w:r>
+      <w:r>
+        <w:t xml:space="preserve">una delle seguenti </w:t>
+      </w:r>
+      <w:r>
+        <w:t>condizioni</w:t>
+      </w:r>
+      <w:r>
+        <w:t>:</w:t>
       </w:r>
     </w:p>
     <w:p>
@@ -2016,7 +2333,10 @@
         <w:spacing w:after="0"/>
       </w:pPr>
       <w:r>
-        <w:t>non vengono selezionati ordini</w:t>
+        <w:t xml:space="preserve">non </w:t>
+      </w:r>
+      <w:r>
+        <w:t>è selezionato alcun ordine;</w:t>
       </w:r>
     </w:p>
     <w:p>
@@ -2029,7 +2349,16 @@
         <w:spacing w:after="0"/>
       </w:pPr>
       <w:r>
-        <w:t>l’orario di partenza è successivo a quello di arrivo</w:t>
+        <w:t xml:space="preserve">l’orario di partenza </w:t>
+      </w:r>
+      <w:r>
+        <w:t xml:space="preserve">della spedizione </w:t>
+      </w:r>
+      <w:r>
+        <w:t>è successivo a quello di arrivo</w:t>
+      </w:r>
+      <w:r>
+        <w:t>;</w:t>
       </w:r>
     </w:p>
     <w:p>
@@ -2044,6 +2373,9 @@
       <w:r>
         <w:t>la data selezionata per la partenza è precedente al giorno attuale</w:t>
       </w:r>
+      <w:r>
+        <w:t>;</w:t>
+      </w:r>
     </w:p>
     <w:p>
       <w:pPr>
@@ -2056,6 +2388,65 @@
       </w:pPr>
       <w:r>
         <w:t>l’arrivo previsto è a più di nove ore dalla partenza selezionata</w:t>
+      </w:r>
+      <w:r>
+        <w:t>.</w:t>
+      </w:r>
+    </w:p>
+    <w:p>
+      <w:pPr>
+        <w:pStyle w:val="Corpotesto"/>
+        <w:spacing w:after="0"/>
+      </w:pPr>
+      <w:r>
+        <w:t>Selezionato tutto il necessario</w:t>
+      </w:r>
+      <w:r>
+        <w:t xml:space="preserve"> e rispettati i vincoli,</w:t>
+      </w:r>
+      <w:r>
+        <w:t xml:space="preserve"> l’operatore potrà creare la spedizione, a seguito di una conferma</w:t>
+      </w:r>
+      <w:r>
+        <w:t>.</w:t>
+      </w:r>
+    </w:p>
+    <w:p>
+      <w:pPr>
+        <w:pStyle w:val="Corpotesto"/>
+        <w:spacing w:after="0"/>
+      </w:pPr>
+      <w:r>
+        <w:t>Si noti che il</w:t>
+      </w:r>
+      <w:r>
+        <w:t xml:space="preserve"> software è deliberatamente progettato per non vincolare l’operatore a rispettare gli orari della consegna,</w:t>
+      </w:r>
+      <w:r>
+        <w:t xml:space="preserve"> a patto che le decisioni da lui prese non violino vincoli dettati dal d</w:t>
+      </w:r>
+      <w:r>
+        <w:t>ominio</w:t>
+      </w:r>
+      <w:r>
+        <w:t>,</w:t>
+      </w:r>
+      <w:r>
+        <w:t xml:space="preserve"> sarà l’operatore a </w:t>
+      </w:r>
+      <w:bookmarkStart w:id="3" w:name="_Hlk157595457"/>
+      <w:r>
+        <w:t xml:space="preserve">gestire le consegne al massimo </w:t>
+      </w:r>
+      <w:bookmarkEnd w:id="3"/>
+      <w:r>
+        <w:t xml:space="preserve">delle sue capacità </w:t>
+      </w:r>
+      <w:r>
+        <w:t xml:space="preserve">sfruttando al meglio le risorse a disposizione </w:t>
+      </w:r>
+      <w:r>
+        <w:t>della sua sede.</w:t>
       </w:r>
     </w:p>
     <w:p>
@@ -2172,6 +2563,9 @@
       <w:r>
         <w:t>Eclipse</w:t>
       </w:r>
+      <w:r>
+        <w:t>, per la stesura del codice;</w:t>
+      </w:r>
     </w:p>
     <w:p>
       <w:pPr>
@@ -2185,8 +2579,13 @@
       <w:r>
         <w:t xml:space="preserve">Apache </w:t>
       </w:r>
+      <w:proofErr w:type="spellStart"/>
       <w:r>
         <w:t>Maven</w:t>
+      </w:r>
+      <w:proofErr w:type="spellEnd"/>
+      <w:r>
+        <w:t>, per la gestione delle librerie;</w:t>
       </w:r>
     </w:p>
     <w:p>
@@ -2198,8 +2597,13 @@
         </w:numPr>
         <w:jc w:val="left"/>
       </w:pPr>
+      <w:proofErr w:type="spellStart"/>
       <w:r>
         <w:t>Github</w:t>
+      </w:r>
+      <w:proofErr w:type="spellEnd"/>
+      <w:r>
+        <w:t>, per collaborare attraverso l’utilizzo del repository;</w:t>
       </w:r>
     </w:p>
     <w:p>
@@ -2211,9 +2615,14 @@
         </w:numPr>
         <w:jc w:val="left"/>
       </w:pPr>
+      <w:proofErr w:type="spellStart"/>
       <w:r>
         <w:t>Discord</w:t>
       </w:r>
+      <w:proofErr w:type="spellEnd"/>
+      <w:r>
+        <w:t>, per comunicare.</w:t>
+      </w:r>
     </w:p>
     <w:p>
       <w:pPr>
@@ -2221,7 +2630,10 @@
         <w:jc w:val="left"/>
       </w:pPr>
       <w:r>
-        <w:t>E delle seguenti librerie esterne:</w:t>
+        <w:t xml:space="preserve">Sono utilizzate </w:t>
+      </w:r>
+      <w:r>
+        <w:t>le seguenti librerie esterne:</w:t>
       </w:r>
     </w:p>
     <w:p>
@@ -2233,8 +2645,15 @@
         </w:numPr>
         <w:jc w:val="left"/>
       </w:pPr>
+      <w:proofErr w:type="spellStart"/>
+      <w:proofErr w:type="gramStart"/>
       <w:r>
         <w:t>com.postgresql</w:t>
+      </w:r>
+      <w:proofErr w:type="spellEnd"/>
+      <w:proofErr w:type="gramEnd"/>
+      <w:r>
+        <w:t>, per poter permettere la comunicazione e il trasferimento dei dati dall’applicativo alla base di dati;</w:t>
       </w:r>
     </w:p>
     <w:p>
@@ -2246,8 +2665,18 @@
         </w:numPr>
         <w:jc w:val="left"/>
       </w:pPr>
-      <w:r>
-        <w:t>com.github.lgooddatepicker</w:t>
+      <w:proofErr w:type="spellStart"/>
+      <w:proofErr w:type="gramStart"/>
+      <w:r>
+        <w:t>com.github</w:t>
+      </w:r>
+      <w:proofErr w:type="gramEnd"/>
+      <w:r>
+        <w:t>.lgooddatepicker</w:t>
+      </w:r>
+      <w:proofErr w:type="spellEnd"/>
+      <w:r>
+        <w:t>, per poter selezionare facilmente date e orari;</w:t>
       </w:r>
     </w:p>
     <w:p>
@@ -2259,8 +2688,13 @@
         </w:numPr>
         <w:jc w:val="left"/>
       </w:pPr>
+      <w:proofErr w:type="gramStart"/>
       <w:r>
         <w:t>com.miglayout</w:t>
+      </w:r>
+      <w:proofErr w:type="gramEnd"/>
+      <w:r>
+        <w:t>, Layout Manager versatile per Java Swing.</w:t>
       </w:r>
     </w:p>
     <w:p>
@@ -2280,15 +2714,27 @@
           <w:sz w:val="28"/>
           <w:szCs w:val="28"/>
         </w:rPr>
-        <w:t>3.2 Programmazione ad Oggetti e Euristica EBC</w:t>
-      </w:r>
-    </w:p>
-    <w:p>
-      <w:pPr>
-        <w:pStyle w:val="Corpotesto"/>
-      </w:pPr>
-      <w:r>
-        <w:t xml:space="preserve">L’impiego del paradigma di programmazione Object-Oriented, in combinazione con l’euristica Entity-Boundary-Control hanno garantito un rapido ed elegante sviluppo del codice per la gestione dell’applicativo, garantendo </w:t>
+        <w:t>3.2 Programmazione ad Oggetti</w:t>
+      </w:r>
+    </w:p>
+    <w:p>
+      <w:pPr>
+        <w:pStyle w:val="Corpotesto"/>
+      </w:pPr>
+      <w:r>
+        <w:t>L’impiego del paradigma di programmazione Object-Oriented, in combinazione con l’euristica Entity-Boundary-Control</w:t>
+      </w:r>
+      <w:r>
+        <w:t xml:space="preserve"> e l’utilizzo dei design pattern DAO (Data Access Object) e DTO (Data Transfer Object) garantiscono</w:t>
+      </w:r>
+      <w:r>
+        <w:t xml:space="preserve"> un rapido ed elegante sviluppo del codice per la gestione dell’applicativo, </w:t>
+      </w:r>
+      <w:r>
+        <w:t>fornendo</w:t>
+      </w:r>
+      <w:r>
+        <w:t xml:space="preserve"> </w:t>
       </w:r>
       <w:r>
         <w:t>una maggiore robustezza, flessibilità e una più sostenibile manutebilità del codice.</w:t>
@@ -2297,36 +2743,622 @@
     <w:p>
       <w:pPr>
         <w:pStyle w:val="Corpotesto"/>
+      </w:pPr>
+      <w:r>
+        <w:t>Le classi di UninaDelivery seguono l’euristica EBC</w:t>
+      </w:r>
+      <w:r>
+        <w:t xml:space="preserve"> secondo le seguenti chiavi:</w:t>
+      </w:r>
+    </w:p>
+    <w:p>
+      <w:pPr>
+        <w:pStyle w:val="Corpotesto"/>
+        <w:numPr>
+          <w:ilvl w:val="0"/>
+          <w:numId w:val="4"/>
+        </w:numPr>
+        <w:jc w:val="left"/>
+      </w:pPr>
+      <w:r>
+        <w:t xml:space="preserve">Le </w:t>
+      </w:r>
+      <w:proofErr w:type="spellStart"/>
+      <w:r>
+        <w:t>Entities</w:t>
+      </w:r>
+      <w:proofErr w:type="spellEnd"/>
+      <w:r>
+        <w:t xml:space="preserve"> fanno riferimento alle classi del dominio necessarie al funzionamento dell’applicativo;</w:t>
+      </w:r>
+    </w:p>
+    <w:p>
+      <w:pPr>
+        <w:pStyle w:val="Corpotesto"/>
+        <w:numPr>
+          <w:ilvl w:val="0"/>
+          <w:numId w:val="4"/>
+        </w:numPr>
+        <w:jc w:val="left"/>
+      </w:pPr>
+      <w:r>
+        <w:lastRenderedPageBreak/>
+        <w:t xml:space="preserve">Le </w:t>
+      </w:r>
+      <w:proofErr w:type="spellStart"/>
+      <w:r>
+        <w:t>Boundaries</w:t>
+      </w:r>
+      <w:proofErr w:type="spellEnd"/>
+      <w:r>
+        <w:t xml:space="preserve"> </w:t>
+      </w:r>
+      <w:r>
+        <w:t xml:space="preserve">si </w:t>
+      </w:r>
+      <w:r>
+        <w:t>interfacciano con l’utente, mostrandogli informazioni e accettando suoi input</w:t>
+      </w:r>
+      <w:r>
+        <w:t>;</w:t>
+      </w:r>
+    </w:p>
+    <w:p>
+      <w:pPr>
+        <w:pStyle w:val="Corpotesto"/>
+        <w:numPr>
+          <w:ilvl w:val="0"/>
+          <w:numId w:val="4"/>
+        </w:numPr>
+        <w:jc w:val="left"/>
+      </w:pPr>
+      <w:r>
+        <w:t>Esiste un unico Controller</w:t>
+      </w:r>
+      <w:r>
+        <w:t xml:space="preserve">, </w:t>
+      </w:r>
+      <w:r>
+        <w:t xml:space="preserve">che si occupa di gestire tutte le classi costituenti dell’applicativo, sia </w:t>
+      </w:r>
+      <w:proofErr w:type="spellStart"/>
+      <w:r>
+        <w:t>Entities</w:t>
+      </w:r>
+      <w:proofErr w:type="spellEnd"/>
+      <w:r>
+        <w:t xml:space="preserve">, sia </w:t>
+      </w:r>
+      <w:proofErr w:type="spellStart"/>
+      <w:r>
+        <w:t>Boundaries</w:t>
+      </w:r>
+      <w:proofErr w:type="spellEnd"/>
+      <w:r>
+        <w:t>, e tutte le interazioni possibili fra di loro</w:t>
+      </w:r>
+      <w:r>
+        <w:t>.</w:t>
+      </w:r>
+    </w:p>
+    <w:p>
+      <w:pPr>
+        <w:pStyle w:val="Corpotesto"/>
+        <w:jc w:val="left"/>
+      </w:pPr>
+      <w:r>
+        <w:t>I design pattern DAO e DTO permettono invece al</w:t>
+      </w:r>
+      <w:r>
+        <w:t xml:space="preserve"> software</w:t>
+      </w:r>
+      <w:r>
+        <w:t xml:space="preserve"> di essere in costante comunicazione con la base di dati sottostante e di garantire la persistenza dei dati. Per ogni classe DTO facente parte del dominio esiste una classe DAO equivalente che permette di applicare modifiche </w:t>
+      </w:r>
+      <w:r>
+        <w:t>e/o recuperare informazioni dal</w:t>
+      </w:r>
+      <w:r>
+        <w:t xml:space="preserve"> Database.</w:t>
+      </w:r>
+    </w:p>
+    <w:p>
+      <w:pPr>
+        <w:pStyle w:val="Titolo"/>
+        <w:pBdr>
+          <w:bottom w:val="single" w:sz="6" w:space="0" w:color="auto"/>
+        </w:pBdr>
+        <w:jc w:val="left"/>
+        <w:rPr>
+          <w:sz w:val="28"/>
+          <w:szCs w:val="28"/>
+        </w:rPr>
+      </w:pPr>
+      <w:r>
+        <w:rPr>
+          <w:sz w:val="28"/>
+          <w:szCs w:val="28"/>
+        </w:rPr>
+        <w:t>3.</w:t>
+      </w:r>
+      <w:r>
+        <w:rPr>
+          <w:sz w:val="28"/>
+          <w:szCs w:val="28"/>
+        </w:rPr>
+        <w:t>3</w:t>
+      </w:r>
+      <w:r>
+        <w:rPr>
+          <w:sz w:val="28"/>
+          <w:szCs w:val="28"/>
+        </w:rPr>
+        <w:t xml:space="preserve"> </w:t>
+      </w:r>
+      <w:r>
+        <w:rPr>
+          <w:sz w:val="28"/>
+          <w:szCs w:val="28"/>
+        </w:rPr>
+        <w:t>Diagramma delle classi di design</w:t>
+      </w:r>
+    </w:p>
+    <w:p>
+      <w:pPr>
+        <w:pStyle w:val="Corpotesto"/>
         <w:spacing w:after="0"/>
       </w:pPr>
       <w:r>
-        <w:t xml:space="preserve">3.2.1| </w:t>
+        <w:t>3.</w:t>
+      </w:r>
+      <w:r>
+        <w:t>3.1</w:t>
+      </w:r>
+      <w:r>
+        <w:t xml:space="preserve">| </w:t>
       </w:r>
       <w:r>
         <w:rPr>
           <w:highlight w:val="lightGray"/>
         </w:rPr>
-        <w:t xml:space="preserve">Class Diagram </w:t>
-      </w:r>
-    </w:p>
-    <w:p>
-      <w:pPr>
-        <w:pStyle w:val="Corpotesto"/>
-      </w:pPr>
-      <w:r>
-        <w:t>Per semplicità, verranno omessi costruttori, getter</w:t>
+        <w:t>Alcune precisazioni</w:t>
+      </w:r>
+      <w:r>
+        <w:rPr>
+          <w:highlight w:val="lightGray"/>
+        </w:rPr>
+        <w:t xml:space="preserve"> </w:t>
+      </w:r>
+    </w:p>
+    <w:p>
+      <w:pPr>
+        <w:pStyle w:val="Corpotesto"/>
+        <w:spacing w:after="0"/>
+      </w:pPr>
+      <w:r>
+        <w:t>È qui di seguito presentato il diagramma delle classi UML di UninaDelivery. Esso segue l’euristica EBC e i design pattern DTO e DAO nei modi sopraindicati.</w:t>
+      </w:r>
+    </w:p>
+    <w:p>
+      <w:pPr>
+        <w:pStyle w:val="Corpotesto"/>
+        <w:spacing w:after="0"/>
+      </w:pPr>
+      <w:r>
+        <w:t>Ogni classe presente nel diagramma, con conseguenti attributi, metodi e associazioni, è implementata nel codice Java</w:t>
+      </w:r>
+      <w:r>
+        <w:t xml:space="preserve">, fatta eccezione per la classe di supporto </w:t>
+      </w:r>
+      <w:proofErr w:type="spellStart"/>
+      <w:r>
+        <w:t>UIDesign</w:t>
+      </w:r>
+      <w:proofErr w:type="spellEnd"/>
+      <w:r>
+        <w:t>, non presente nel diagramma ma solo nel codice, utilizzata per migliorare la piacevolezza dell’interazione del software con l’utente.</w:t>
+      </w:r>
+    </w:p>
+    <w:p>
+      <w:pPr>
+        <w:pStyle w:val="Corpotesto"/>
+        <w:spacing w:after="0"/>
+      </w:pPr>
+      <w:r>
+        <w:t>Viceversa</w:t>
+      </w:r>
+      <w:r>
+        <w:t>, sono presenti solo elementi che hanno un riscontro fisico nel diagramma: classi e associazioni che hanno senso di esistere nel dominio UninaDelivery, ma non sono necessarie al funzionamento dell’applicativo, sono omesse.</w:t>
+      </w:r>
+    </w:p>
+    <w:p>
+      <w:pPr>
+        <w:pStyle w:val="Corpotesto"/>
+      </w:pPr>
+      <w:r>
+        <w:t>Per semplificare la leggibilità del diagramma, sono state prese alcune scelte da tenere in considerazione durante la sua consultazione</w:t>
+      </w:r>
+      <w:r>
+        <w:t>:</w:t>
+      </w:r>
+    </w:p>
+    <w:p>
+      <w:pPr>
+        <w:pStyle w:val="Corpotesto"/>
+        <w:numPr>
+          <w:ilvl w:val="0"/>
+          <w:numId w:val="4"/>
+        </w:numPr>
+        <w:jc w:val="left"/>
+      </w:pPr>
+      <w:r>
+        <w:t>Talora non sia specificata la molteplicità di un’associazione, si assuma essa equivalga ad 1;</w:t>
+      </w:r>
+    </w:p>
+    <w:p>
+      <w:pPr>
+        <w:pStyle w:val="Corpotesto"/>
+        <w:numPr>
+          <w:ilvl w:val="0"/>
+          <w:numId w:val="4"/>
+        </w:numPr>
+        <w:jc w:val="left"/>
+      </w:pPr>
+      <w:r>
+        <w:t>Non sono presenti costruttori, metodi getter e metodi setter semplici, pur essendo presenti nel codice;</w:t>
+      </w:r>
+    </w:p>
+    <w:p>
+      <w:pPr>
+        <w:pStyle w:val="Corpotesto"/>
+        <w:numPr>
+          <w:ilvl w:val="0"/>
+          <w:numId w:val="4"/>
+        </w:numPr>
+        <w:jc w:val="left"/>
+      </w:pPr>
+      <w:r>
+        <w:t xml:space="preserve">Sono evidenziati solo alcuni dei più importanti attributi delle </w:t>
+      </w:r>
+      <w:proofErr w:type="spellStart"/>
+      <w:r>
+        <w:t>Boundaries</w:t>
+      </w:r>
+      <w:proofErr w:type="spellEnd"/>
+      <w:r>
+        <w:t>, i restanti sono omessi</w:t>
+      </w:r>
+      <w:r>
+        <w:t>;</w:t>
+      </w:r>
+    </w:p>
+    <w:p>
+      <w:pPr>
+        <w:pStyle w:val="Corpotesto"/>
+        <w:numPr>
+          <w:ilvl w:val="0"/>
+          <w:numId w:val="4"/>
+        </w:numPr>
+        <w:jc w:val="left"/>
+      </w:pPr>
+      <w:r>
+        <w:t xml:space="preserve">Sono omesse anche delle classi innestate delle </w:t>
+      </w:r>
+      <w:proofErr w:type="spellStart"/>
+      <w:r>
+        <w:t>Boundaries</w:t>
+      </w:r>
+      <w:proofErr w:type="spellEnd"/>
+      <w:r>
+        <w:t>, utilizzate per l’aggiornamento in tempo reale delle tabelle di informazioni mostrate all’utente.</w:t>
+      </w:r>
+    </w:p>
+    <w:p>
+      <w:pPr>
+        <w:pStyle w:val="Corpotesto"/>
+        <w:spacing w:after="0"/>
+      </w:pPr>
+      <w:r>
+        <w:lastRenderedPageBreak/>
+        <w:t>3.</w:t>
+      </w:r>
+      <w:r>
+        <w:t>3.</w:t>
+      </w:r>
+      <w:r>
+        <w:t>2</w:t>
+      </w:r>
+      <w:r>
+        <w:t xml:space="preserve">| </w:t>
+      </w:r>
+      <w:r>
+        <w:rPr>
+          <w:highlight w:val="lightGray"/>
+        </w:rPr>
+        <w:t xml:space="preserve">Class </w:t>
+      </w:r>
+      <w:proofErr w:type="spellStart"/>
+      <w:r>
+        <w:rPr>
+          <w:highlight w:val="lightGray"/>
+        </w:rPr>
+        <w:t>Diagram</w:t>
+      </w:r>
+      <w:proofErr w:type="spellEnd"/>
+      <w:r>
+        <w:rPr>
+          <w:highlight w:val="lightGray"/>
+        </w:rPr>
+        <w:t xml:space="preserve"> UML</w:t>
+      </w:r>
+      <w:r>
+        <w:rPr>
+          <w:highlight w:val="lightGray"/>
+        </w:rPr>
+        <w:t xml:space="preserve"> </w:t>
+      </w:r>
+    </w:p>
+    <w:p>
+      <w:pPr>
+        <w:pStyle w:val="Corpotesto"/>
+        <w:jc w:val="left"/>
+      </w:pPr>
+      <w:r>
+        <w:t>TODO inserire</w:t>
+      </w:r>
+    </w:p>
+    <w:p>
+      <w:pPr>
+        <w:pStyle w:val="Corpotesto"/>
+      </w:pPr>
+    </w:p>
+    <w:p>
+      <w:pPr>
+        <w:pStyle w:val="Corpotesto"/>
+      </w:pPr>
+    </w:p>
+    <w:p>
+      <w:pPr>
+        <w:pStyle w:val="Corpotesto"/>
+      </w:pPr>
+    </w:p>
+    <w:p>
+      <w:pPr>
+        <w:pStyle w:val="Corpotesto"/>
+      </w:pPr>
+    </w:p>
+    <w:p>
+      <w:pPr>
+        <w:pStyle w:val="Corpotesto"/>
+      </w:pPr>
+    </w:p>
+    <w:p>
+      <w:pPr>
+        <w:pStyle w:val="Corpotesto"/>
+      </w:pPr>
+    </w:p>
+    <w:p>
+      <w:pPr>
+        <w:pStyle w:val="Corpotesto"/>
+      </w:pPr>
+    </w:p>
+    <w:p>
+      <w:pPr>
+        <w:pStyle w:val="Corpotesto"/>
+      </w:pPr>
+    </w:p>
+    <w:p>
+      <w:pPr>
+        <w:pStyle w:val="Corpotesto"/>
+      </w:pPr>
+    </w:p>
+    <w:p>
+      <w:pPr>
+        <w:pStyle w:val="Corpotesto"/>
+      </w:pPr>
+    </w:p>
+    <w:p>
+      <w:pPr>
+        <w:pStyle w:val="Corpotesto"/>
+      </w:pPr>
+    </w:p>
+    <w:p>
+      <w:pPr>
+        <w:pStyle w:val="Corpotesto"/>
+      </w:pPr>
+    </w:p>
+    <w:p>
+      <w:pPr>
+        <w:pStyle w:val="Corpotesto"/>
+      </w:pPr>
+    </w:p>
+    <w:p>
+      <w:pPr>
+        <w:pStyle w:val="Corpotesto"/>
+      </w:pPr>
+    </w:p>
+    <w:p>
+      <w:pPr>
+        <w:pStyle w:val="Corpotesto"/>
+      </w:pPr>
+    </w:p>
+    <w:p>
+      <w:pPr>
+        <w:pStyle w:val="Corpotesto"/>
+        <w:spacing w:after="0"/>
+      </w:pPr>
+    </w:p>
+    <w:p>
+      <w:pPr>
+        <w:pStyle w:val="Corpotesto"/>
+        <w:spacing w:after="0"/>
+      </w:pPr>
+    </w:p>
+    <w:p>
+      <w:pPr>
+        <w:pStyle w:val="Titolo"/>
+        <w:pBdr>
+          <w:bottom w:val="single" w:sz="6" w:space="0" w:color="auto"/>
+        </w:pBdr>
+        <w:jc w:val="left"/>
+        <w:rPr>
+          <w:sz w:val="28"/>
+          <w:szCs w:val="28"/>
+        </w:rPr>
+      </w:pPr>
+      <w:r>
+        <w:rPr>
+          <w:sz w:val="28"/>
+          <w:szCs w:val="28"/>
+        </w:rPr>
+        <w:lastRenderedPageBreak/>
+        <w:t>3.</w:t>
+      </w:r>
+      <w:r>
+        <w:rPr>
+          <w:sz w:val="28"/>
+          <w:szCs w:val="28"/>
+        </w:rPr>
+        <w:t>4</w:t>
+      </w:r>
+      <w:r>
+        <w:rPr>
+          <w:sz w:val="28"/>
+          <w:szCs w:val="28"/>
+        </w:rPr>
+        <w:t xml:space="preserve"> </w:t>
+      </w:r>
+      <w:r>
+        <w:rPr>
+          <w:sz w:val="28"/>
+          <w:szCs w:val="28"/>
+        </w:rPr>
+        <w:t xml:space="preserve">Esempi di </w:t>
+      </w:r>
+      <w:proofErr w:type="spellStart"/>
+      <w:r>
+        <w:rPr>
+          <w:sz w:val="28"/>
+          <w:szCs w:val="28"/>
+        </w:rPr>
+        <w:t>Sequence</w:t>
+      </w:r>
+      <w:proofErr w:type="spellEnd"/>
+      <w:r>
+        <w:rPr>
+          <w:sz w:val="28"/>
+          <w:szCs w:val="28"/>
+        </w:rPr>
+        <w:t xml:space="preserve"> </w:t>
+      </w:r>
+      <w:proofErr w:type="spellStart"/>
+      <w:r>
+        <w:rPr>
+          <w:sz w:val="28"/>
+          <w:szCs w:val="28"/>
+        </w:rPr>
+        <w:t>Diagram</w:t>
+      </w:r>
+      <w:proofErr w:type="spellEnd"/>
+    </w:p>
+    <w:p>
+      <w:pPr>
+        <w:pStyle w:val="Corpotesto"/>
+        <w:spacing w:after="0"/>
+      </w:pPr>
+      <w:r>
+        <w:t xml:space="preserve">Sono mostrati di seguito due </w:t>
+      </w:r>
+      <w:proofErr w:type="spellStart"/>
+      <w:r>
+        <w:t>Sequence</w:t>
+      </w:r>
+      <w:proofErr w:type="spellEnd"/>
+      <w:r>
+        <w:t xml:space="preserve"> </w:t>
+      </w:r>
+      <w:proofErr w:type="spellStart"/>
+      <w:r>
+        <w:t>Diagram</w:t>
+      </w:r>
+      <w:proofErr w:type="spellEnd"/>
+      <w:r>
+        <w:t xml:space="preserve"> UML</w:t>
+      </w:r>
+      <w:r>
+        <w:t xml:space="preserve">, atti a mostrare un possibile percorso effettuato dall’utente nell’utilizzo delle due funzionalità principali dell’applicativo. Essendo i </w:t>
+      </w:r>
+      <w:proofErr w:type="spellStart"/>
+      <w:r>
+        <w:t>Sequence</w:t>
+      </w:r>
+      <w:proofErr w:type="spellEnd"/>
+      <w:r>
+        <w:t xml:space="preserve"> </w:t>
+      </w:r>
+      <w:proofErr w:type="spellStart"/>
+      <w:r>
+        <w:t>Diagram</w:t>
+      </w:r>
+      <w:proofErr w:type="spellEnd"/>
+      <w:r>
+        <w:t xml:space="preserve"> uno strumento per mostrare lo scheletro del funzionamento di </w:t>
+      </w:r>
+      <w:r>
+        <w:t xml:space="preserve">un’operazione senza perdersi fra le righe di codice, tecnicismi sono omessi in favore di un rendimento più astratto del procedimento, ad esempio l’utilizzo di “Show </w:t>
+      </w:r>
+      <w:proofErr w:type="spellStart"/>
+      <w:r>
+        <w:t>Errors</w:t>
+      </w:r>
+      <w:proofErr w:type="spellEnd"/>
+      <w:r>
+        <w:t>” in sostituzione dei metodi specifici di Swing per mostrare all’utente un errore che impedisce il continuo di un’azione.</w:t>
+      </w:r>
+    </w:p>
+    <w:p>
+      <w:pPr>
+        <w:pStyle w:val="Corpotesto"/>
+        <w:spacing w:after="0"/>
+      </w:pPr>
+      <w:r>
+        <w:t>Si</w:t>
+      </w:r>
+      <w:r>
+        <w:t xml:space="preserve"> omettono</w:t>
+      </w:r>
+      <w:r>
+        <w:t xml:space="preserve"> inoltre, per leggibilità,</w:t>
+      </w:r>
+      <w:r>
+        <w:t xml:space="preserve"> i controlli</w:t>
+      </w:r>
+      <w:r>
+        <w:t xml:space="preserve"> più banali</w:t>
+      </w:r>
+      <w:r>
+        <w:t xml:space="preserve"> di correttezza degli input</w:t>
       </w:r>
       <w:r>
         <w:t>,</w:t>
       </w:r>
       <w:r>
-        <w:t xml:space="preserve"> setter </w:t>
-      </w:r>
-      <w:r>
-        <w:t xml:space="preserve">e attributi corrispondenti ai controlli di interfaccia grafica </w:t>
-      </w:r>
-      <w:r>
-        <w:t>delle classi presenti nel diagramma.</w:t>
+        <w:t xml:space="preserve"> ad esempio i controlli</w:t>
+      </w:r>
+      <w:r>
+        <w:t xml:space="preserve"> </w:t>
+      </w:r>
+      <w:r>
+        <w:t>che si accertano che l’orario di arrivo della spedizione appena creata sia maggiore dell’orario di partenza</w:t>
+      </w:r>
+      <w:r>
+        <w:t xml:space="preserve">, </w:t>
+      </w:r>
+      <w:r>
+        <w:t>presenti invece nel codice</w:t>
+      </w:r>
+      <w:r>
+        <w:t>.</w:t>
       </w:r>
     </w:p>
     <w:p>
@@ -2341,14 +3373,25 @@
         <w:spacing w:after="0"/>
       </w:pPr>
       <w:r>
-        <w:lastRenderedPageBreak/>
-        <w:t xml:space="preserve">3.2.2| </w:t>
+        <w:t>3.</w:t>
+      </w:r>
+      <w:r>
+        <w:t>4.1</w:t>
+      </w:r>
+      <w:r>
+        <w:t xml:space="preserve">| </w:t>
       </w:r>
       <w:r>
         <w:rPr>
           <w:highlight w:val="lightGray"/>
         </w:rPr>
-        <w:t xml:space="preserve">Sequence Diagram </w:t>
+        <w:t>Visualizzazione del report statistico</w:t>
+      </w:r>
+      <w:r>
+        <w:rPr>
+          <w:highlight w:val="lightGray"/>
+        </w:rPr>
+        <w:t xml:space="preserve"> </w:t>
       </w:r>
     </w:p>
     <w:p>
@@ -2356,12 +3399,6 @@
         <w:pStyle w:val="Corpotesto"/>
         <w:spacing w:after="0"/>
       </w:pPr>
-      <w:r>
-        <w:t>Nei seguenti sequence diagram si omettono i più banali tra i controlli di correttezza degli input, ad esempio i controlli che si accertano che l’orario di arrivo della spedizione appena creata sia maggiore dell’orario di partenza.</w:t>
-      </w:r>
-      <w:r>
-        <w:t xml:space="preserve"> </w:t>
-      </w:r>
       <w:r>
         <w:rPr>
           <w:noProof/>
@@ -2414,14 +3451,47 @@
         <w:pStyle w:val="Corpotesto"/>
         <w:spacing w:after="0"/>
       </w:pPr>
+      <w:r>
+        <w:lastRenderedPageBreak/>
+        <w:t>3.</w:t>
+      </w:r>
+      <w:r>
+        <w:t>4.</w:t>
+      </w:r>
+      <w:r>
+        <w:t>2</w:t>
+      </w:r>
+      <w:r>
+        <w:t xml:space="preserve">| </w:t>
+      </w:r>
+      <w:r>
+        <w:rPr>
+          <w:highlight w:val="lightGray"/>
+        </w:rPr>
+        <w:t>Creazione di una nuova spedizione</w:t>
+      </w:r>
+      <w:r>
+        <w:rPr>
+          <w:highlight w:val="lightGray"/>
+        </w:rPr>
+        <w:t xml:space="preserve"> </w:t>
+      </w:r>
     </w:p>
     <w:p>
       <w:pPr>
         <w:pStyle w:val="Corpotesto"/>
         <w:spacing w:after="0"/>
       </w:pPr>
-      <w:r>
-        <w:lastRenderedPageBreak/>
+    </w:p>
+    <w:p>
+      <w:pPr>
+        <w:pStyle w:val="Corpotesto"/>
+        <w:spacing w:after="0"/>
+      </w:pPr>
+      <w:r>
+        <w:rPr>
+          <w:noProof/>
+        </w:rPr>
         <w:drawing>
           <wp:inline distT="0" distB="0" distL="0" distR="0" wp14:anchorId="4BBADE96" wp14:editId="5272D0F9">
             <wp:extent cx="6332220" cy="5438775"/>
@@ -2686,6 +3756,9 @@
     <w:pPr>
       <w:pStyle w:val="Pidipagina"/>
     </w:pPr>
+    <w:r>
+      <w:t>1</w:t>
+    </w:r>
   </w:p>
 </w:ftr>
 </file>
@@ -5727,16 +6800,25 @@
 </file>
 
 <file path=customXml/item1.xml><?xml version="1.0" encoding="utf-8"?>
-<b:Sources xmlns:b="http://schemas.openxmlformats.org/officeDocument/2006/bibliography" xmlns="http://schemas.openxmlformats.org/officeDocument/2006/bibliography" SelectedStyle="\APASixthEditionOfficeOnline.xsl" StyleName="APA" Version="6"/>
-</file>
-
-<file path=customXml/item2.xml><?xml version="1.0" encoding="utf-8"?>
 <p:properties xmlns:p="http://schemas.microsoft.com/office/2006/metadata/properties" xmlns:xsi="http://www.w3.org/2001/XMLSchema-instance" xmlns:pc="http://schemas.microsoft.com/office/infopath/2007/PartnerControls">
   <documentManagement/>
 </p:properties>
 </file>
 
+<file path=customXml/item2.xml><?xml version="1.0" encoding="utf-8"?>
+<b:Sources xmlns:b="http://schemas.openxmlformats.org/officeDocument/2006/bibliography" xmlns="http://schemas.openxmlformats.org/officeDocument/2006/bibliography" SelectedStyle="\APASixthEditionOfficeOnline.xsl" StyleName="APA" Version="6"/>
+</file>
+
 <file path=customXml/item3.xml><?xml version="1.0" encoding="utf-8"?>
+<?mso-contentType ?>
+<FormTemplates xmlns="http://schemas.microsoft.com/sharepoint/v3/contenttype/forms">
+  <Display>DocumentLibraryForm</Display>
+  <Edit>DocumentLibraryForm</Edit>
+  <New>DocumentLibraryForm</New>
+</FormTemplates>
+</file>
+
+<file path=customXml/item4.xml><?xml version="1.0" encoding="utf-8"?>
 <ct:contentTypeSchema xmlns:ct="http://schemas.microsoft.com/office/2006/metadata/contentType" xmlns:ma="http://schemas.microsoft.com/office/2006/metadata/properties/metaAttributes" ct:_="" ma:_="" ma:contentTypeName="Document" ma:contentTypeID="0x0101008CC32212DEE8DA4E9FBF95935037A709" ma:contentTypeVersion="6" ma:contentTypeDescription="Create a new document." ma:contentTypeScope="" ma:versionID="b46a0f87b16604c16548b7e8263d71d3">
   <xsd:schema xmlns:xsd="http://www.w3.org/2001/XMLSchema" xmlns:xs="http://www.w3.org/2001/XMLSchema" xmlns:p="http://schemas.microsoft.com/office/2006/metadata/properties" xmlns:ns3="764fb61d-5a72-426f-82dd-3e4908b2cd2b" xmlns:ns4="fde121a4-c11e-49d4-bc51-71243ce2f7b5" targetNamespace="http://schemas.microsoft.com/office/2006/metadata/properties" ma:root="true" ma:fieldsID="d2773e653bbe0d43a90c0f27a55ffcc1" ns3:_="" ns4:_="">
     <xsd:import namespace="764fb61d-5a72-426f-82dd-3e4908b2cd2b"/>
@@ -5913,24 +6995,7 @@
 </ct:contentTypeSchema>
 </file>
 
-<file path=customXml/item4.xml><?xml version="1.0" encoding="utf-8"?>
-<?mso-contentType ?>
-<FormTemplates xmlns="http://schemas.microsoft.com/sharepoint/v3/contenttype/forms">
-  <Display>DocumentLibraryForm</Display>
-  <Edit>DocumentLibraryForm</Edit>
-  <New>DocumentLibraryForm</New>
-</FormTemplates>
-</file>
-
 <file path=customXml/itemProps1.xml><?xml version="1.0" encoding="utf-8"?>
-<ds:datastoreItem xmlns:ds="http://schemas.openxmlformats.org/officeDocument/2006/customXml" ds:itemID="{89F50418-807B-4304-9E93-D6660383E017}">
-  <ds:schemaRefs>
-    <ds:schemaRef ds:uri="http://schemas.openxmlformats.org/officeDocument/2006/bibliography"/>
-  </ds:schemaRefs>
-</ds:datastoreItem>
-</file>
-
-<file path=customXml/itemProps2.xml><?xml version="1.0" encoding="utf-8"?>
 <ds:datastoreItem xmlns:ds="http://schemas.openxmlformats.org/officeDocument/2006/customXml" ds:itemID="{056473CA-556F-4B9D-80F8-C97ABD5C1668}">
   <ds:schemaRefs>
     <ds:schemaRef ds:uri="http://schemas.microsoft.com/office/2006/metadata/properties"/>
@@ -5939,7 +7004,23 @@
 </ds:datastoreItem>
 </file>
 
+<file path=customXml/itemProps2.xml><?xml version="1.0" encoding="utf-8"?>
+<ds:datastoreItem xmlns:ds="http://schemas.openxmlformats.org/officeDocument/2006/customXml" ds:itemID="{89F50418-807B-4304-9E93-D6660383E017}">
+  <ds:schemaRefs>
+    <ds:schemaRef ds:uri="http://schemas.openxmlformats.org/officeDocument/2006/bibliography"/>
+  </ds:schemaRefs>
+</ds:datastoreItem>
+</file>
+
 <file path=customXml/itemProps3.xml><?xml version="1.0" encoding="utf-8"?>
+<ds:datastoreItem xmlns:ds="http://schemas.openxmlformats.org/officeDocument/2006/customXml" ds:itemID="{E9FB1A20-B256-45B6-B7D2-4F9CB41F9E16}">
+  <ds:schemaRefs>
+    <ds:schemaRef ds:uri="http://schemas.microsoft.com/sharepoint/v3/contenttype/forms"/>
+  </ds:schemaRefs>
+</ds:datastoreItem>
+</file>
+
+<file path=customXml/itemProps4.xml><?xml version="1.0" encoding="utf-8"?>
 <ds:datastoreItem xmlns:ds="http://schemas.openxmlformats.org/officeDocument/2006/customXml" ds:itemID="{4FD8E367-6D69-4C21-A41C-7ABE7A975889}">
   <ds:schemaRefs>
     <ds:schemaRef ds:uri="http://schemas.microsoft.com/office/2006/metadata/contentType"/>
@@ -5956,12 +7037,4 @@
     <ds:schemaRef ds:uri="http://schemas.microsoft.com/internal/obd"/>
   </ds:schemaRefs>
 </ds:datastoreItem>
-</file>
-
-<file path=customXml/itemProps4.xml><?xml version="1.0" encoding="utf-8"?>
-<ds:datastoreItem xmlns:ds="http://schemas.openxmlformats.org/officeDocument/2006/customXml" ds:itemID="{E9FB1A20-B256-45B6-B7D2-4F9CB41F9E16}">
-  <ds:schemaRefs>
-    <ds:schemaRef ds:uri="http://schemas.microsoft.com/sharepoint/v3/contenttype/forms"/>
-  </ds:schemaRefs>
-</ds:datastoreItem>
 </file>
</xml_diff>

<commit_message>
Update documentazione in PDF
</commit_message>
<xml_diff>
--- a/Documentazione-ObjectOrientation-OOBD2324_02.docx
+++ b/Documentazione-ObjectOrientation-OOBD2324_02.docx
@@ -43,8 +43,17 @@
           <w:b/>
           <w:bCs/>
         </w:rPr>
-        <w:t>Object Orientation</w:t>
-      </w:r>
+        <w:t xml:space="preserve">Object </w:t>
+      </w:r>
+      <w:proofErr w:type="spellStart"/>
+      <w:r>
+        <w:rPr>
+          <w:b/>
+          <w:bCs/>
+        </w:rPr>
+        <w:t>Orientation</w:t>
+      </w:r>
+      <w:proofErr w:type="spellEnd"/>
     </w:p>
     <w:p>
       <w:pPr>
@@ -323,17 +332,27 @@
       <w:r>
         <w:t xml:space="preserve">esempi di </w:t>
       </w:r>
+      <w:proofErr w:type="spellStart"/>
       <w:r>
         <w:t>S</w:t>
       </w:r>
       <w:r>
-        <w:t xml:space="preserve">equence </w:t>
-      </w:r>
+        <w:t>equence</w:t>
+      </w:r>
+      <w:proofErr w:type="spellEnd"/>
+      <w:r>
+        <w:t xml:space="preserve"> </w:t>
+      </w:r>
+      <w:proofErr w:type="spellStart"/>
       <w:r>
         <w:t>D</w:t>
       </w:r>
       <w:r>
-        <w:t>iagram.</w:t>
+        <w:t>iagram</w:t>
+      </w:r>
+      <w:proofErr w:type="spellEnd"/>
+      <w:r>
+        <w:t>.</w:t>
       </w:r>
     </w:p>
     <w:p>
@@ -618,8 +637,21 @@
         <w:t xml:space="preserve">3.4 </w:t>
       </w:r>
       <w:r>
-        <w:t>Esempi di Sequence Diagram</w:t>
-      </w:r>
+        <w:t xml:space="preserve">Esempi di </w:t>
+      </w:r>
+      <w:proofErr w:type="spellStart"/>
+      <w:r>
+        <w:t>Sequence</w:t>
+      </w:r>
+      <w:proofErr w:type="spellEnd"/>
+      <w:r>
+        <w:t xml:space="preserve"> </w:t>
+      </w:r>
+      <w:proofErr w:type="spellStart"/>
+      <w:r>
+        <w:t>Diagram</w:t>
+      </w:r>
+      <w:proofErr w:type="spellEnd"/>
       <w:r>
         <w:tab/>
       </w:r>
@@ -1084,10 +1116,7 @@
         <w:t>Ordini</w:t>
       </w:r>
       <w:r>
-        <w:t xml:space="preserve"> </w:t>
-      </w:r>
-      <w:r>
-        <w:t>consegnati o da consegnare nel mese</w:t>
+        <w:t xml:space="preserve"> consegnati o da consegnare nel mese</w:t>
       </w:r>
       <w:r>
         <w:t xml:space="preserve"> con il minor numero di prodotti.</w:t>
@@ -1932,7 +1961,15 @@
         <w:t>.</w:t>
       </w:r>
       <w:r>
-        <w:t xml:space="preserve"> È possibile fare riferimento all’UML Class Diagram del seguente paragrafo per comprendere al meglio le scelte effettuate in fase di progettazione, e viceversa.</w:t>
+        <w:t xml:space="preserve"> È possibile fare riferimento all’UML Class </w:t>
+      </w:r>
+      <w:proofErr w:type="spellStart"/>
+      <w:r>
+        <w:t>Diagram</w:t>
+      </w:r>
+      <w:proofErr w:type="spellEnd"/>
+      <w:r>
+        <w:t xml:space="preserve"> del seguente paragrafo per comprendere al meglio le scelte effettuate in fase di progettazione, e viceversa.</w:t>
       </w:r>
     </w:p>
     <w:p>
@@ -2545,9 +2582,11 @@
       <w:r>
         <w:t xml:space="preserve">Apache </w:t>
       </w:r>
+      <w:proofErr w:type="spellStart"/>
       <w:r>
         <w:t>Maven</w:t>
       </w:r>
+      <w:proofErr w:type="spellEnd"/>
       <w:r>
         <w:t>, per la gestione delle librerie;</w:t>
       </w:r>
@@ -2561,9 +2600,11 @@
         </w:numPr>
         <w:jc w:val="left"/>
       </w:pPr>
+      <w:proofErr w:type="spellStart"/>
       <w:r>
         <w:t>Github</w:t>
       </w:r>
+      <w:proofErr w:type="spellEnd"/>
       <w:r>
         <w:t>, per collaborare attraverso l’utilizzo del repository;</w:t>
       </w:r>
@@ -2577,9 +2618,11 @@
         </w:numPr>
         <w:jc w:val="left"/>
       </w:pPr>
+      <w:proofErr w:type="spellStart"/>
       <w:r>
         <w:t>Discord</w:t>
       </w:r>
+      <w:proofErr w:type="spellEnd"/>
       <w:r>
         <w:t>, per comunicare.</w:t>
       </w:r>
@@ -2605,9 +2648,13 @@
         </w:numPr>
         <w:jc w:val="left"/>
       </w:pPr>
+      <w:proofErr w:type="spellStart"/>
+      <w:proofErr w:type="gramStart"/>
       <w:r>
         <w:t>com.postgresql</w:t>
       </w:r>
+      <w:proofErr w:type="spellEnd"/>
+      <w:proofErr w:type="gramEnd"/>
       <w:r>
         <w:t>, per permettere la comunicazione e il trasferimento dei dati dall’applicativo alla base di dati;</w:t>
       </w:r>
@@ -2621,9 +2668,16 @@
         </w:numPr>
         <w:jc w:val="left"/>
       </w:pPr>
-      <w:r>
-        <w:t>com.github.lgooddatepicker</w:t>
-      </w:r>
+      <w:proofErr w:type="spellStart"/>
+      <w:proofErr w:type="gramStart"/>
+      <w:r>
+        <w:t>com.github</w:t>
+      </w:r>
+      <w:proofErr w:type="gramEnd"/>
+      <w:r>
+        <w:t>.lgooddatepicker</w:t>
+      </w:r>
+      <w:proofErr w:type="spellEnd"/>
       <w:r>
         <w:t>, per</w:t>
       </w:r>
@@ -2652,12 +2706,16 @@
           <w:lang w:val="en-GB"/>
         </w:rPr>
       </w:pPr>
+      <w:proofErr w:type="spellStart"/>
+      <w:proofErr w:type="gramStart"/>
       <w:r>
         <w:rPr>
           <w:lang w:val="en-GB"/>
         </w:rPr>
         <w:t>com.miglayout</w:t>
       </w:r>
+      <w:proofErr w:type="spellEnd"/>
+      <w:proofErr w:type="gramEnd"/>
       <w:r>
         <w:rPr>
           <w:lang w:val="en-GB"/>
@@ -2690,7 +2748,31 @@
         <w:pStyle w:val="Corpotesto"/>
       </w:pPr>
       <w:r>
-        <w:t>L’impiego del paradigma di programmazione Object-Oriented, in combinazione con l’euristica Entity-Boundary-Control</w:t>
+        <w:t>L’impiego del paradigma di programmazione Object-</w:t>
+      </w:r>
+      <w:proofErr w:type="spellStart"/>
+      <w:r>
+        <w:t>Oriented</w:t>
+      </w:r>
+      <w:proofErr w:type="spellEnd"/>
+      <w:r>
+        <w:t xml:space="preserve">, in combinazione con l’euristica </w:t>
+      </w:r>
+      <w:proofErr w:type="spellStart"/>
+      <w:r>
+        <w:t>Entity</w:t>
+      </w:r>
+      <w:proofErr w:type="spellEnd"/>
+      <w:r>
+        <w:t>-</w:t>
+      </w:r>
+      <w:proofErr w:type="spellStart"/>
+      <w:r>
+        <w:t>Boundary</w:t>
+      </w:r>
+      <w:proofErr w:type="spellEnd"/>
+      <w:r>
+        <w:t>-Control</w:t>
       </w:r>
       <w:r>
         <w:t xml:space="preserve"> e l’utilizzo dei design pattern DAO (Data Access Object) e DTO (Data Transfer Object) garantiscono</w:t>
@@ -2705,7 +2787,15 @@
         <w:t xml:space="preserve"> </w:t>
       </w:r>
       <w:r>
-        <w:t>una maggiore robustezza, flessibilità e una più sostenibile manutebilità del codice.</w:t>
+        <w:t xml:space="preserve">una maggiore robustezza, flessibilità e una più sostenibile </w:t>
+      </w:r>
+      <w:proofErr w:type="spellStart"/>
+      <w:r>
+        <w:t>manutebilità</w:t>
+      </w:r>
+      <w:proofErr w:type="spellEnd"/>
+      <w:r>
+        <w:t xml:space="preserve"> del codice.</w:t>
       </w:r>
     </w:p>
     <w:p>
@@ -2729,7 +2819,15 @@
         <w:jc w:val="left"/>
       </w:pPr>
       <w:r>
-        <w:t>Le Entities fanno riferimento alle classi del dominio necessarie al funzionamento dell’applicativo;</w:t>
+        <w:t xml:space="preserve">Le </w:t>
+      </w:r>
+      <w:proofErr w:type="spellStart"/>
+      <w:r>
+        <w:t>Entities</w:t>
+      </w:r>
+      <w:proofErr w:type="spellEnd"/>
+      <w:r>
+        <w:t xml:space="preserve"> fanno riferimento alle classi del dominio necessarie al funzionamento dell’applicativo;</w:t>
       </w:r>
     </w:p>
     <w:p>
@@ -2743,8 +2841,13 @@
       </w:pPr>
       <w:r>
         <w:lastRenderedPageBreak/>
-        <w:t>Le Boundaries</w:t>
-      </w:r>
+        <w:t xml:space="preserve">Le </w:t>
+      </w:r>
+      <w:proofErr w:type="spellStart"/>
+      <w:r>
+        <w:t>Boundaries</w:t>
+      </w:r>
+      <w:proofErr w:type="spellEnd"/>
       <w:r>
         <w:t xml:space="preserve"> </w:t>
       </w:r>
@@ -2774,7 +2877,23 @@
         <w:t xml:space="preserve">, </w:t>
       </w:r>
       <w:r>
-        <w:t>che si occupa di gestire tutte le classi costituenti dell’applicativo, sia Entities, sia Boundaries, e tutte le interazioni possibili fra di loro</w:t>
+        <w:t xml:space="preserve">che si occupa di gestire tutte le classi costituenti dell’applicativo, sia </w:t>
+      </w:r>
+      <w:proofErr w:type="spellStart"/>
+      <w:r>
+        <w:t>Entities</w:t>
+      </w:r>
+      <w:proofErr w:type="spellEnd"/>
+      <w:r>
+        <w:t xml:space="preserve">, sia </w:t>
+      </w:r>
+      <w:proofErr w:type="spellStart"/>
+      <w:r>
+        <w:t>Boundaries</w:t>
+      </w:r>
+      <w:proofErr w:type="spellEnd"/>
+      <w:r>
+        <w:t>, e tutte le interazioni possibili fra di loro</w:t>
       </w:r>
       <w:r>
         <w:t>.</w:t>
@@ -2866,7 +2985,15 @@
         <w:t>Ogni classe presente nel diagramma, con conseguenti attributi, metodi e associazioni, è implementata nel codice Java</w:t>
       </w:r>
       <w:r>
-        <w:t>, fatta eccezione per la classe di supporto UIDesign, non presente nel diagramma ma solo nel codice, utilizzata per migliorare la piacevolezza dell’interazione del software con l’utente.</w:t>
+        <w:t xml:space="preserve">, fatta eccezione per la classe di supporto </w:t>
+      </w:r>
+      <w:proofErr w:type="spellStart"/>
+      <w:r>
+        <w:t>UIDesign</w:t>
+      </w:r>
+      <w:proofErr w:type="spellEnd"/>
+      <w:r>
+        <w:t>, non presente nel diagramma ma solo nel codice, utilizzata per migliorare la piacevolezza dell’interazione del software con l’utente.</w:t>
       </w:r>
     </w:p>
     <w:p>
@@ -2925,7 +3052,15 @@
         <w:jc w:val="left"/>
       </w:pPr>
       <w:r>
-        <w:t>Sono evidenziati solo alcuni dei più importanti attributi delle Boundaries, i restanti sono omessi</w:t>
+        <w:t xml:space="preserve">Sono evidenziati solo alcuni dei più importanti attributi delle </w:t>
+      </w:r>
+      <w:proofErr w:type="spellStart"/>
+      <w:r>
+        <w:t>Boundaries</w:t>
+      </w:r>
+      <w:proofErr w:type="spellEnd"/>
+      <w:r>
+        <w:t>, i restanti sono omessi</w:t>
       </w:r>
       <w:r>
         <w:t>;</w:t>
@@ -2941,13 +3076,24 @@
         <w:jc w:val="left"/>
       </w:pPr>
       <w:r>
-        <w:t>Sono omesse anche delle classi innestate delle Boundaries, utilizzate per l’aggiornamento in tempo reale delle tabelle di informazioni mostrate all’utente.</w:t>
+        <w:t xml:space="preserve">Sono omesse anche delle classi innestate delle </w:t>
+      </w:r>
+      <w:proofErr w:type="spellStart"/>
+      <w:r>
+        <w:t>Boundaries</w:t>
+      </w:r>
+      <w:proofErr w:type="spellEnd"/>
+      <w:r>
+        <w:t>, utilizzate per l’aggiornamento in tempo reale delle tabelle di informazioni mostrate all’utente.</w:t>
       </w:r>
     </w:p>
     <w:p>
       <w:pPr>
         <w:pStyle w:val="Corpotesto"/>
         <w:spacing w:after="0"/>
+        <w:rPr>
+          <w:highlight w:val="lightGray"/>
+        </w:rPr>
       </w:pPr>
       <w:r>
         <w:lastRenderedPageBreak/>
@@ -2963,109 +3109,107 @@
         <w:rPr>
           <w:highlight w:val="lightGray"/>
         </w:rPr>
-        <w:t>Class Diagram UML</w:t>
-      </w:r>
+        <w:t xml:space="preserve">Class </w:t>
+      </w:r>
+      <w:proofErr w:type="spellStart"/>
       <w:r>
         <w:rPr>
           <w:highlight w:val="lightGray"/>
         </w:rPr>
+        <w:t>Diagram</w:t>
+      </w:r>
+      <w:proofErr w:type="spellEnd"/>
+      <w:r>
+        <w:rPr>
+          <w:highlight w:val="lightGray"/>
+        </w:rPr>
+        <w:t xml:space="preserve"> UML</w:t>
+      </w:r>
+    </w:p>
+    <w:p>
+      <w:pPr>
+        <w:pStyle w:val="Corpotesto"/>
+        <w:spacing w:after="0"/>
+      </w:pPr>
+      <w:r>
+        <w:rPr>
+          <w:highlight w:val="lightGray"/>
+        </w:rPr>
         <w:t xml:space="preserve"> </w:t>
       </w:r>
     </w:p>
     <w:p>
       <w:pPr>
         <w:pStyle w:val="Corpotesto"/>
-        <w:jc w:val="left"/>
-      </w:pPr>
-      <w:r>
-        <w:t>TODO inserire</w:t>
-      </w:r>
-    </w:p>
-    <w:p>
-      <w:pPr>
-        <w:pStyle w:val="Corpotesto"/>
-      </w:pPr>
-    </w:p>
-    <w:p>
-      <w:pPr>
-        <w:pStyle w:val="Corpotesto"/>
-      </w:pPr>
-    </w:p>
-    <w:p>
-      <w:pPr>
-        <w:pStyle w:val="Corpotesto"/>
-      </w:pPr>
-    </w:p>
-    <w:p>
-      <w:pPr>
-        <w:pStyle w:val="Corpotesto"/>
-      </w:pPr>
-    </w:p>
-    <w:p>
-      <w:pPr>
-        <w:pStyle w:val="Corpotesto"/>
-      </w:pPr>
-    </w:p>
-    <w:p>
-      <w:pPr>
-        <w:pStyle w:val="Corpotesto"/>
-      </w:pPr>
-    </w:p>
-    <w:p>
-      <w:pPr>
-        <w:pStyle w:val="Corpotesto"/>
-      </w:pPr>
-    </w:p>
-    <w:p>
-      <w:pPr>
-        <w:pStyle w:val="Corpotesto"/>
-      </w:pPr>
-    </w:p>
-    <w:p>
-      <w:pPr>
-        <w:pStyle w:val="Corpotesto"/>
-      </w:pPr>
-    </w:p>
-    <w:p>
-      <w:pPr>
-        <w:pStyle w:val="Corpotesto"/>
-      </w:pPr>
-    </w:p>
-    <w:p>
-      <w:pPr>
-        <w:pStyle w:val="Corpotesto"/>
-      </w:pPr>
-    </w:p>
-    <w:p>
-      <w:pPr>
-        <w:pStyle w:val="Corpotesto"/>
-      </w:pPr>
-    </w:p>
-    <w:p>
-      <w:pPr>
-        <w:pStyle w:val="Corpotesto"/>
-      </w:pPr>
-    </w:p>
-    <w:p>
-      <w:pPr>
-        <w:pStyle w:val="Corpotesto"/>
-      </w:pPr>
-    </w:p>
-    <w:p>
-      <w:pPr>
-        <w:pStyle w:val="Corpotesto"/>
-      </w:pPr>
-    </w:p>
-    <w:p>
-      <w:pPr>
-        <w:pStyle w:val="Corpotesto"/>
-        <w:spacing w:after="0"/>
-      </w:pPr>
-    </w:p>
-    <w:p>
-      <w:pPr>
-        <w:pStyle w:val="Corpotesto"/>
-        <w:spacing w:after="0"/>
+      </w:pPr>
+      <w:r>
+        <w:rPr>
+          <w:noProof/>
+        </w:rPr>
+        <w:drawing>
+          <wp:inline distT="0" distB="0" distL="0" distR="0" wp14:anchorId="62E2B33F" wp14:editId="7F501CFC">
+            <wp:extent cx="6332220" cy="4892675"/>
+            <wp:effectExtent l="0" t="0" r="0" b="3175"/>
+            <wp:docPr id="575334660" name="Elemento grafico 1"/>
+            <wp:cNvGraphicFramePr>
+              <a:graphicFrameLocks xmlns:a="http://schemas.openxmlformats.org/drawingml/2006/main" noChangeAspect="1"/>
+            </wp:cNvGraphicFramePr>
+            <a:graphic xmlns:a="http://schemas.openxmlformats.org/drawingml/2006/main">
+              <a:graphicData uri="http://schemas.openxmlformats.org/drawingml/2006/picture">
+                <pic:pic xmlns:pic="http://schemas.openxmlformats.org/drawingml/2006/picture">
+                  <pic:nvPicPr>
+                    <pic:cNvPr id="575334660" name="Elemento grafico 575334660"/>
+                    <pic:cNvPicPr/>
+                  </pic:nvPicPr>
+                  <pic:blipFill>
+                    <a:blip r:embed="rId16" cstate="print">
+                      <a:extLst>
+                        <a:ext uri="{28A0092B-C50C-407E-A947-70E740481C1C}">
+                          <a14:useLocalDpi xmlns:a14="http://schemas.microsoft.com/office/drawing/2010/main" val="0"/>
+                        </a:ext>
+                        <a:ext uri="{96DAC541-7B7A-43D3-8B79-37D633B846F1}">
+                          <asvg:svgBlip xmlns:asvg="http://schemas.microsoft.com/office/drawing/2016/SVG/main" r:embed="rId17"/>
+                        </a:ext>
+                      </a:extLst>
+                    </a:blip>
+                    <a:stretch>
+                      <a:fillRect/>
+                    </a:stretch>
+                  </pic:blipFill>
+                  <pic:spPr>
+                    <a:xfrm>
+                      <a:off x="0" y="0"/>
+                      <a:ext cx="6332220" cy="4892675"/>
+                    </a:xfrm>
+                    <a:prstGeom prst="rect">
+                      <a:avLst/>
+                    </a:prstGeom>
+                  </pic:spPr>
+                </pic:pic>
+              </a:graphicData>
+            </a:graphic>
+          </wp:inline>
+        </w:drawing>
+      </w:r>
+    </w:p>
+    <w:p>
+      <w:pPr>
+        <w:pStyle w:val="Corpotesto"/>
+      </w:pPr>
+    </w:p>
+    <w:p>
+      <w:pPr>
+        <w:pStyle w:val="Corpotesto"/>
+      </w:pPr>
+    </w:p>
+    <w:p>
+      <w:pPr>
+        <w:pStyle w:val="Corpotesto"/>
+      </w:pPr>
+    </w:p>
+    <w:p>
+      <w:pPr>
+        <w:pStyle w:val="Corpotesto"/>
       </w:pPr>
     </w:p>
     <w:p>
@@ -3080,14 +3224,52 @@
           <w:szCs w:val="28"/>
         </w:rPr>
       </w:pPr>
-      <w:r>
+    </w:p>
+    <w:p>
+      <w:pPr>
+        <w:pStyle w:val="Titolo"/>
+        <w:pBdr>
+          <w:bottom w:val="single" w:sz="6" w:space="0" w:color="auto"/>
+        </w:pBdr>
+        <w:jc w:val="left"/>
         <w:rPr>
           <w:sz w:val="28"/>
           <w:szCs w:val="28"/>
         </w:rPr>
+      </w:pPr>
+      <w:r>
+        <w:rPr>
+          <w:sz w:val="28"/>
+          <w:szCs w:val="28"/>
+        </w:rPr>
         <w:lastRenderedPageBreak/>
-        <w:t>3.4 Esempi di Sequence Diagram</w:t>
-      </w:r>
+        <w:t xml:space="preserve">3.4 Esempi di </w:t>
+      </w:r>
+      <w:proofErr w:type="spellStart"/>
+      <w:r>
+        <w:rPr>
+          <w:sz w:val="28"/>
+          <w:szCs w:val="28"/>
+        </w:rPr>
+        <w:t>Sequence</w:t>
+      </w:r>
+      <w:proofErr w:type="spellEnd"/>
+      <w:r>
+        <w:rPr>
+          <w:sz w:val="28"/>
+          <w:szCs w:val="28"/>
+        </w:rPr>
+        <w:t xml:space="preserve"> </w:t>
+      </w:r>
+      <w:proofErr w:type="spellStart"/>
+      <w:r>
+        <w:rPr>
+          <w:sz w:val="28"/>
+          <w:szCs w:val="28"/>
+        </w:rPr>
+        <w:t>Diagram</w:t>
+      </w:r>
+      <w:proofErr w:type="spellEnd"/>
     </w:p>
     <w:p>
       <w:pPr>
@@ -3095,16 +3277,53 @@
         <w:spacing w:after="0"/>
       </w:pPr>
       <w:r>
-        <w:t>Sono mostrati di seguito due Sequence Diagram</w:t>
-      </w:r>
+        <w:t xml:space="preserve">Sono mostrati di seguito due </w:t>
+      </w:r>
+      <w:proofErr w:type="spellStart"/>
+      <w:r>
+        <w:t>Sequence</w:t>
+      </w:r>
+      <w:proofErr w:type="spellEnd"/>
+      <w:r>
+        <w:t xml:space="preserve"> </w:t>
+      </w:r>
+      <w:proofErr w:type="spellStart"/>
+      <w:r>
+        <w:t>Diagram</w:t>
+      </w:r>
+      <w:proofErr w:type="spellEnd"/>
       <w:r>
         <w:t xml:space="preserve"> UML</w:t>
       </w:r>
       <w:r>
-        <w:t xml:space="preserve">, atti a mostrare un possibile percorso effettuato dall’utente nell’utilizzo delle due funzionalità principali dell’applicativo. Essendo i Sequence Diagram uno strumento per mostrare lo scheletro del funzionamento di </w:t>
-      </w:r>
-      <w:r>
-        <w:t>un’operazione senza perdersi fra le righe di codice, tecnicismi sono omessi in favore di un rendimento più astratto del procedimento, ad esempio l’utilizzo di “Show Errors” in sostituzione dei metodi specifici di Swing per mostrare all’utente un errore che impedisce il continuo di un’azione.</w:t>
+        <w:t xml:space="preserve">, atti a mostrare un possibile percorso effettuato dall’utente nell’utilizzo delle due funzionalità principali dell’applicativo. Essendo i </w:t>
+      </w:r>
+      <w:proofErr w:type="spellStart"/>
+      <w:r>
+        <w:t>Sequence</w:t>
+      </w:r>
+      <w:proofErr w:type="spellEnd"/>
+      <w:r>
+        <w:t xml:space="preserve"> </w:t>
+      </w:r>
+      <w:proofErr w:type="spellStart"/>
+      <w:r>
+        <w:t>Diagram</w:t>
+      </w:r>
+      <w:proofErr w:type="spellEnd"/>
+      <w:r>
+        <w:t xml:space="preserve"> uno strumento per mostrare lo scheletro del funzionamento di </w:t>
+      </w:r>
+      <w:r>
+        <w:t xml:space="preserve">un’operazione senza perdersi fra le righe di codice, tecnicismi sono omessi in favore di un rendimento più astratto del procedimento, ad esempio l’utilizzo di “Show </w:t>
+      </w:r>
+      <w:proofErr w:type="spellStart"/>
+      <w:r>
+        <w:t>Errors</w:t>
+      </w:r>
+      <w:proofErr w:type="spellEnd"/>
+      <w:r>
+        <w:t>” in sostituzione dei metodi specifici di Swing per mostrare all’utente un errore che impedisce il continuo di un’azione.</w:t>
       </w:r>
     </w:p>
     <w:p>
@@ -3204,10 +3423,10 @@
                     <pic:cNvPicPr/>
                   </pic:nvPicPr>
                   <pic:blipFill>
-                    <a:blip r:embed="rId16">
+                    <a:blip r:embed="rId18">
                       <a:extLst>
                         <a:ext uri="{96DAC541-7B7A-43D3-8B79-37D633B846F1}">
-                          <asvg:svgBlip xmlns:asvg="http://schemas.microsoft.com/office/drawing/2016/SVG/main" r:embed="rId17"/>
+                          <asvg:svgBlip xmlns:asvg="http://schemas.microsoft.com/office/drawing/2016/SVG/main" r:embed="rId19"/>
                         </a:ext>
                       </a:extLst>
                     </a:blip>
@@ -3290,10 +3509,10 @@
                     <pic:cNvPicPr/>
                   </pic:nvPicPr>
                   <pic:blipFill>
-                    <a:blip r:embed="rId18">
+                    <a:blip r:embed="rId20">
                       <a:extLst>
                         <a:ext uri="{96DAC541-7B7A-43D3-8B79-37D633B846F1}">
-                          <asvg:svgBlip xmlns:asvg="http://schemas.microsoft.com/office/drawing/2016/SVG/main" r:embed="rId19"/>
+                          <asvg:svgBlip xmlns:asvg="http://schemas.microsoft.com/office/drawing/2016/SVG/main" r:embed="rId21"/>
                         </a:ext>
                       </a:extLst>
                     </a:blip>
@@ -3318,9 +3537,9 @@
       </w:r>
     </w:p>
     <w:sectPr>
-      <w:footerReference w:type="even" r:id="rId20"/>
-      <w:footerReference w:type="default" r:id="rId21"/>
-      <w:footerReference w:type="first" r:id="rId22"/>
+      <w:footerReference w:type="even" r:id="rId22"/>
+      <w:footerReference w:type="default" r:id="rId23"/>
+      <w:footerReference w:type="first" r:id="rId24"/>
       <w:pgSz w:w="12240" w:h="15840" w:code="1"/>
       <w:pgMar w:top="1417" w:right="1134" w:bottom="1134" w:left="1134" w:header="1440" w:footer="1440" w:gutter="0"/>
       <w:pgNumType w:start="1"/>
@@ -6582,6 +6801,15 @@
 </file>
 
 <file path=customXml/item1.xml><?xml version="1.0" encoding="utf-8"?>
+<?mso-contentType ?>
+<FormTemplates xmlns="http://schemas.microsoft.com/sharepoint/v3/contenttype/forms">
+  <Display>DocumentLibraryForm</Display>
+  <Edit>DocumentLibraryForm</Edit>
+  <New>DocumentLibraryForm</New>
+</FormTemplates>
+</file>
+
+<file path=customXml/item2.xml><?xml version="1.0" encoding="utf-8"?>
 <ct:contentTypeSchema xmlns:ct="http://schemas.microsoft.com/office/2006/metadata/contentType" xmlns:ma="http://schemas.microsoft.com/office/2006/metadata/properties/metaAttributes" ct:_="" ma:_="" ma:contentTypeName="Document" ma:contentTypeID="0x0101008CC32212DEE8DA4E9FBF95935037A709" ma:contentTypeVersion="6" ma:contentTypeDescription="Create a new document." ma:contentTypeScope="" ma:versionID="b46a0f87b16604c16548b7e8263d71d3">
   <xsd:schema xmlns:xsd="http://www.w3.org/2001/XMLSchema" xmlns:xs="http://www.w3.org/2001/XMLSchema" xmlns:p="http://schemas.microsoft.com/office/2006/metadata/properties" xmlns:ns3="764fb61d-5a72-426f-82dd-3e4908b2cd2b" xmlns:ns4="fde121a4-c11e-49d4-bc51-71243ce2f7b5" targetNamespace="http://schemas.microsoft.com/office/2006/metadata/properties" ma:root="true" ma:fieldsID="d2773e653bbe0d43a90c0f27a55ffcc1" ns3:_="" ns4:_="">
     <xsd:import namespace="764fb61d-5a72-426f-82dd-3e4908b2cd2b"/>
@@ -6758,26 +6986,25 @@
 </ct:contentTypeSchema>
 </file>
 
-<file path=customXml/item2.xml><?xml version="1.0" encoding="utf-8"?>
-<?mso-contentType ?>
-<FormTemplates xmlns="http://schemas.microsoft.com/sharepoint/v3/contenttype/forms">
-  <Display>DocumentLibraryForm</Display>
-  <Edit>DocumentLibraryForm</Edit>
-  <New>DocumentLibraryForm</New>
-</FormTemplates>
-</file>
-
 <file path=customXml/item3.xml><?xml version="1.0" encoding="utf-8"?>
-<b:Sources xmlns:b="http://schemas.openxmlformats.org/officeDocument/2006/bibliography" xmlns="http://schemas.openxmlformats.org/officeDocument/2006/bibliography" SelectedStyle="\APASixthEditionOfficeOnline.xsl" StyleName="APA" Version="6"/>
-</file>
-
-<file path=customXml/item4.xml><?xml version="1.0" encoding="utf-8"?>
 <p:properties xmlns:p="http://schemas.microsoft.com/office/2006/metadata/properties" xmlns:xsi="http://www.w3.org/2001/XMLSchema-instance" xmlns:pc="http://schemas.microsoft.com/office/infopath/2007/PartnerControls">
   <documentManagement/>
 </p:properties>
 </file>
 
+<file path=customXml/item4.xml><?xml version="1.0" encoding="utf-8"?>
+<b:Sources xmlns:b="http://schemas.openxmlformats.org/officeDocument/2006/bibliography" xmlns="http://schemas.openxmlformats.org/officeDocument/2006/bibliography" SelectedStyle="\APASixthEditionOfficeOnline.xsl" StyleName="APA" Version="6"/>
+</file>
+
 <file path=customXml/itemProps1.xml><?xml version="1.0" encoding="utf-8"?>
+<ds:datastoreItem xmlns:ds="http://schemas.openxmlformats.org/officeDocument/2006/customXml" ds:itemID="{E9FB1A20-B256-45B6-B7D2-4F9CB41F9E16}">
+  <ds:schemaRefs>
+    <ds:schemaRef ds:uri="http://schemas.microsoft.com/sharepoint/v3/contenttype/forms"/>
+  </ds:schemaRefs>
+</ds:datastoreItem>
+</file>
+
+<file path=customXml/itemProps2.xml><?xml version="1.0" encoding="utf-8"?>
 <ds:datastoreItem xmlns:ds="http://schemas.openxmlformats.org/officeDocument/2006/customXml" ds:itemID="{4FD8E367-6D69-4C21-A41C-7ABE7A975889}">
   <ds:schemaRefs>
     <ds:schemaRef ds:uri="http://schemas.microsoft.com/office/2006/metadata/contentType"/>
@@ -6796,27 +7023,19 @@
 </ds:datastoreItem>
 </file>
 
-<file path=customXml/itemProps2.xml><?xml version="1.0" encoding="utf-8"?>
-<ds:datastoreItem xmlns:ds="http://schemas.openxmlformats.org/officeDocument/2006/customXml" ds:itemID="{E9FB1A20-B256-45B6-B7D2-4F9CB41F9E16}">
-  <ds:schemaRefs>
-    <ds:schemaRef ds:uri="http://schemas.microsoft.com/sharepoint/v3/contenttype/forms"/>
-  </ds:schemaRefs>
-</ds:datastoreItem>
-</file>
-
 <file path=customXml/itemProps3.xml><?xml version="1.0" encoding="utf-8"?>
-<ds:datastoreItem xmlns:ds="http://schemas.openxmlformats.org/officeDocument/2006/customXml" ds:itemID="{89F50418-807B-4304-9E93-D6660383E017}">
-  <ds:schemaRefs>
-    <ds:schemaRef ds:uri="http://schemas.openxmlformats.org/officeDocument/2006/bibliography"/>
-  </ds:schemaRefs>
-</ds:datastoreItem>
-</file>
-
-<file path=customXml/itemProps4.xml><?xml version="1.0" encoding="utf-8"?>
 <ds:datastoreItem xmlns:ds="http://schemas.openxmlformats.org/officeDocument/2006/customXml" ds:itemID="{056473CA-556F-4B9D-80F8-C97ABD5C1668}">
   <ds:schemaRefs>
     <ds:schemaRef ds:uri="http://schemas.microsoft.com/office/2006/metadata/properties"/>
     <ds:schemaRef ds:uri="http://schemas.microsoft.com/office/infopath/2007/PartnerControls"/>
   </ds:schemaRefs>
 </ds:datastoreItem>
+</file>
+
+<file path=customXml/itemProps4.xml><?xml version="1.0" encoding="utf-8"?>
+<ds:datastoreItem xmlns:ds="http://schemas.openxmlformats.org/officeDocument/2006/customXml" ds:itemID="{89F50418-807B-4304-9E93-D6660383E017}">
+  <ds:schemaRefs>
+    <ds:schemaRef ds:uri="http://schemas.openxmlformats.org/officeDocument/2006/bibliography"/>
+  </ds:schemaRefs>
+</ds:datastoreItem>
 </file>
</xml_diff>